<commit_message>
fixing typo di soal
artist / album , nggak tau yang mana yang bener
</commit_message>
<xml_diff>
--- a/E233-COMP6114-KZ04-01.docx
+++ b/E233-COMP6114-KZ04-01.docx
@@ -1,6 +1,6 @@
 
 <file path=word/document.xml><?xml version="1.0" encoding="utf-8"?>
-<w:document xmlns:wpc="http://schemas.microsoft.com/office/word/2010/wordprocessingCanvas" xmlns:cx="http://schemas.microsoft.com/office/drawing/2014/chartex" xmlns:cx1="http://schemas.microsoft.com/office/drawing/2015/9/8/chartex" xmlns:cx2="http://schemas.microsoft.com/office/drawing/2015/10/21/chartex" xmlns:cx3="http://schemas.microsoft.com/office/drawing/2016/5/9/chartex" xmlns:cx4="http://schemas.microsoft.com/office/drawing/2016/5/10/chartex" xmlns:cx5="http://schemas.microsoft.com/office/drawing/2016/5/11/chartex" xmlns:cx6="http://schemas.microsoft.com/office/drawing/2016/5/12/chartex" xmlns:cx7="http://schemas.microsoft.com/office/drawing/2016/5/13/chartex" xmlns:cx8="http://schemas.microsoft.com/office/drawing/2016/5/14/chartex" xmlns:mc="http://schemas.openxmlformats.org/markup-compatibility/2006" xmlns:aink="http://schemas.microsoft.com/office/drawing/2016/ink" xmlns:am3d="http://schemas.microsoft.com/office/drawing/2017/model3d" xmlns:o="urn:schemas-microsoft-com:office:office" xmlns:oel="http://schemas.microsoft.com/office/2019/extlst" xmlns:r="http://schemas.openxmlformats.org/officeDocument/2006/relationships" xmlns:m="http://schemas.openxmlformats.org/officeDocument/2006/math" xmlns:v="urn:schemas-microsoft-com:vml" xmlns:wp14="http://schemas.microsoft.com/office/word/2010/wordprocessingDrawing" xmlns:wp="http://schemas.openxmlformats.org/drawingml/2006/wordprocessingDrawing" xmlns:w10="urn:schemas-microsoft-com:office:word" xmlns:w="http://schemas.openxmlformats.org/wordprocessingml/2006/main" xmlns:w14="http://schemas.microsoft.com/office/word/2010/wordml" xmlns:w15="http://schemas.microsoft.com/office/word/2012/wordml" xmlns:w16cex="http://schemas.microsoft.com/office/word/2018/wordml/cex" xmlns:w16cid="http://schemas.microsoft.com/office/word/2016/wordml/cid" xmlns:w16="http://schemas.microsoft.com/office/word/2018/wordml" xmlns:w16sdtdh="http://schemas.microsoft.com/office/word/2020/wordml/sdtdatahash" xmlns:w16se="http://schemas.microsoft.com/office/word/2015/wordml/symex" xmlns:wpg="http://schemas.microsoft.com/office/word/2010/wordprocessingGroup" xmlns:wpi="http://schemas.microsoft.com/office/word/2010/wordprocessingInk" xmlns:wne="http://schemas.microsoft.com/office/word/2006/wordml" xmlns:wps="http://schemas.microsoft.com/office/word/2010/wordprocessingShape" mc:Ignorable="w14 w15 w16se w16cid w16 w16cex w16sdtdh wp14">
+<w:document xmlns:wpc="http://schemas.microsoft.com/office/word/2010/wordprocessingCanvas" xmlns:cx="http://schemas.microsoft.com/office/drawing/2014/chartex" xmlns:cx1="http://schemas.microsoft.com/office/drawing/2015/9/8/chartex" xmlns:cx2="http://schemas.microsoft.com/office/drawing/2015/10/21/chartex" xmlns:cx3="http://schemas.microsoft.com/office/drawing/2016/5/9/chartex" xmlns:cx4="http://schemas.microsoft.com/office/drawing/2016/5/10/chartex" xmlns:cx5="http://schemas.microsoft.com/office/drawing/2016/5/11/chartex" xmlns:cx6="http://schemas.microsoft.com/office/drawing/2016/5/12/chartex" xmlns:cx7="http://schemas.microsoft.com/office/drawing/2016/5/13/chartex" xmlns:cx8="http://schemas.microsoft.com/office/drawing/2016/5/14/chartex" xmlns:mc="http://schemas.openxmlformats.org/markup-compatibility/2006" xmlns:aink="http://schemas.microsoft.com/office/drawing/2016/ink" xmlns:am3d="http://schemas.microsoft.com/office/drawing/2017/model3d" xmlns:o="urn:schemas-microsoft-com:office:office" xmlns:oel="http://schemas.microsoft.com/office/2019/extlst" xmlns:r="http://schemas.openxmlformats.org/officeDocument/2006/relationships" xmlns:m="http://schemas.openxmlformats.org/officeDocument/2006/math" xmlns:v="urn:schemas-microsoft-com:vml" xmlns:wp14="http://schemas.microsoft.com/office/word/2010/wordprocessingDrawing" xmlns:wp="http://schemas.openxmlformats.org/drawingml/2006/wordprocessingDrawing" xmlns:w10="urn:schemas-microsoft-com:office:word" xmlns:w="http://schemas.openxmlformats.org/wordprocessingml/2006/main" xmlns:w14="http://schemas.microsoft.com/office/word/2010/wordml" xmlns:w15="http://schemas.microsoft.com/office/word/2012/wordml" xmlns:w16cex="http://schemas.microsoft.com/office/word/2018/wordml/cex" xmlns:w16cid="http://schemas.microsoft.com/office/word/2016/wordml/cid" xmlns:w16="http://schemas.microsoft.com/office/word/2018/wordml" xmlns:w16du="http://schemas.microsoft.com/office/word/2023/wordml/word16du" xmlns:w16sdtdh="http://schemas.microsoft.com/office/word/2020/wordml/sdtdatahash" xmlns:w16se="http://schemas.microsoft.com/office/word/2015/wordml/symex" xmlns:wpg="http://schemas.microsoft.com/office/word/2010/wordprocessingGroup" xmlns:wpi="http://schemas.microsoft.com/office/word/2010/wordprocessingInk" xmlns:wne="http://schemas.microsoft.com/office/word/2006/wordml" xmlns:wps="http://schemas.microsoft.com/office/word/2010/wordprocessingShape" mc:Ignorable="w14 w15 w16se w16cid w16 w16cex w16sdtdh wp14">
   <w:body>
     <w:tbl>
       <w:tblPr>
@@ -65,6 +65,7 @@
               </w:rPr>
               <w:t xml:space="preserve"> </w:t>
             </w:r>
+            <w:proofErr w:type="spellStart"/>
             <w:r>
               <w:rPr>
                 <w:rFonts w:ascii="Arial" w:hAnsi="Arial" w:cs="Arial"/>
@@ -74,6 +75,7 @@
               </w:rPr>
               <w:t>Case</w:t>
             </w:r>
+            <w:proofErr w:type="spellEnd"/>
           </w:p>
         </w:tc>
         <w:tc>
@@ -348,8 +350,9 @@
                 <w:szCs w:val="18"/>
                 <w:lang w:val="id-ID"/>
               </w:rPr>
-              <w:t>Valid on</w:t>
-            </w:r>
+              <w:t xml:space="preserve">Valid </w:t>
+            </w:r>
+            <w:proofErr w:type="spellStart"/>
             <w:r>
               <w:rPr>
                 <w:rFonts w:ascii="Arial" w:hAnsi="Arial" w:cs="Arial"/>
@@ -357,6 +360,18 @@
                 <w:i/>
                 <w:sz w:val="18"/>
                 <w:szCs w:val="18"/>
+                <w:lang w:val="id-ID"/>
+              </w:rPr>
+              <w:t>on</w:t>
+            </w:r>
+            <w:proofErr w:type="spellEnd"/>
+            <w:r>
+              <w:rPr>
+                <w:rFonts w:ascii="Arial" w:hAnsi="Arial" w:cs="Arial"/>
+                <w:b/>
+                <w:i/>
+                <w:sz w:val="18"/>
+                <w:szCs w:val="18"/>
               </w:rPr>
               <w:t xml:space="preserve"> </w:t>
             </w:r>
@@ -397,6 +412,7 @@
               </w:rPr>
               <w:t xml:space="preserve"> </w:t>
             </w:r>
+            <w:proofErr w:type="spellStart"/>
             <w:r>
               <w:rPr>
                 <w:rFonts w:ascii="Arial" w:hAnsi="Arial" w:cs="Arial"/>
@@ -405,7 +421,18 @@
                 <w:szCs w:val="18"/>
                 <w:lang w:val="id-ID"/>
               </w:rPr>
-              <w:t xml:space="preserve">Year </w:t>
+              <w:t>Year</w:t>
+            </w:r>
+            <w:proofErr w:type="spellEnd"/>
+            <w:r>
+              <w:rPr>
+                <w:rFonts w:ascii="Arial" w:hAnsi="Arial" w:cs="Arial"/>
+                <w:i/>
+                <w:sz w:val="18"/>
+                <w:szCs w:val="18"/>
+                <w:lang w:val="id-ID"/>
+              </w:rPr>
+              <w:t xml:space="preserve"> </w:t>
             </w:r>
             <w:r>
               <w:rPr>
@@ -452,6 +479,7 @@
               </w:rPr>
               <w:tab/>
             </w:r>
+            <w:proofErr w:type="spellStart"/>
             <w:r>
               <w:rPr>
                 <w:rFonts w:ascii="Arial" w:hAnsi="Arial" w:cs="Arial"/>
@@ -461,6 +489,7 @@
               </w:rPr>
               <w:t>Revision</w:t>
             </w:r>
+            <w:proofErr w:type="spellEnd"/>
             <w:r>
               <w:rPr>
                 <w:rFonts w:ascii="Arial" w:hAnsi="Arial" w:cs="Arial"/>
@@ -510,11 +539,19 @@
       <w:r>
         <w:t>K</w:t>
       </w:r>
+      <w:proofErr w:type="spellStart"/>
       <w:r>
         <w:rPr>
           <w:lang w:val="id-ID"/>
         </w:rPr>
-        <w:t>elompok tidak diperkenankan untuk:</w:t>
+        <w:t>elompok</w:t>
+      </w:r>
+      <w:proofErr w:type="spellEnd"/>
+      <w:r>
+        <w:rPr>
+          <w:lang w:val="id-ID"/>
+        </w:rPr>
+        <w:t xml:space="preserve"> tidak diperkenankan untuk:</w:t>
       </w:r>
     </w:p>
     <w:p>
@@ -573,12 +610,14 @@
           <w:lang w:val="id-ID"/>
         </w:rPr>
       </w:pPr>
+      <w:proofErr w:type="spellStart"/>
       <w:r>
         <w:rPr>
           <w:lang w:val="id-ID"/>
         </w:rPr>
         <w:t>Me</w:t>
       </w:r>
+      <w:proofErr w:type="spellEnd"/>
       <w:r>
         <w:t>lihat</w:t>
       </w:r>
@@ -588,12 +627,27 @@
         </w:rPr>
         <w:t xml:space="preserve"> </w:t>
       </w:r>
-      <w:r>
-        <w:t xml:space="preserve">sebagian atau seluruh </w:t>
-      </w:r>
+      <w:proofErr w:type="spellStart"/>
+      <w:r>
+        <w:t>sebagian</w:t>
+      </w:r>
+      <w:proofErr w:type="spellEnd"/>
+      <w:r>
+        <w:t xml:space="preserve"> atau </w:t>
+      </w:r>
+      <w:proofErr w:type="spellStart"/>
+      <w:r>
+        <w:t>seluruh</w:t>
+      </w:r>
+      <w:proofErr w:type="spellEnd"/>
+      <w:r>
+        <w:t xml:space="preserve"> </w:t>
+      </w:r>
+      <w:proofErr w:type="spellStart"/>
       <w:r>
         <w:t>jawaban</w:t>
       </w:r>
+      <w:proofErr w:type="spellEnd"/>
       <w:r>
         <w:t xml:space="preserve"> kelompok lain</w:t>
       </w:r>
@@ -662,27 +716,87 @@
           <w:lang w:val="id-ID"/>
         </w:rPr>
       </w:pPr>
-      <w:r>
-        <w:t xml:space="preserve">Menyadur sebagian </w:t>
+      <w:proofErr w:type="spellStart"/>
+      <w:r>
+        <w:t>Menyadur</w:t>
+      </w:r>
+      <w:proofErr w:type="spellEnd"/>
+      <w:r>
+        <w:t xml:space="preserve"> </w:t>
+      </w:r>
+      <w:proofErr w:type="spellStart"/>
+      <w:r>
+        <w:t>sebagian</w:t>
+      </w:r>
+      <w:proofErr w:type="spellEnd"/>
+      <w:r>
+        <w:t xml:space="preserve"> </w:t>
       </w:r>
       <w:r>
         <w:t>atau</w:t>
       </w:r>
       <w:r>
-        <w:t xml:space="preserve"> seluruh </w:t>
-      </w:r>
+        <w:t xml:space="preserve"> </w:t>
+      </w:r>
+      <w:proofErr w:type="spellStart"/>
+      <w:r>
+        <w:t>seluruh</w:t>
+      </w:r>
+      <w:proofErr w:type="spellEnd"/>
+      <w:r>
+        <w:t xml:space="preserve"> </w:t>
+      </w:r>
+      <w:proofErr w:type="spellStart"/>
       <w:r>
         <w:t>jawaban</w:t>
       </w:r>
-      <w:r>
-        <w:t xml:space="preserve"> dari buku</w:t>
-      </w:r>
-      <w:r>
-        <w:t xml:space="preserve">, catatan, video, </w:t>
-      </w:r>
-      <w:r>
-        <w:t>dan jenis referensi lainnya</w:t>
-      </w:r>
+      <w:proofErr w:type="spellEnd"/>
+      <w:r>
+        <w:t xml:space="preserve"> </w:t>
+      </w:r>
+      <w:proofErr w:type="spellStart"/>
+      <w:r>
+        <w:t>dari</w:t>
+      </w:r>
+      <w:proofErr w:type="spellEnd"/>
+      <w:r>
+        <w:t xml:space="preserve"> buku</w:t>
+      </w:r>
+      <w:r>
+        <w:t xml:space="preserve">, </w:t>
+      </w:r>
+      <w:proofErr w:type="spellStart"/>
+      <w:r>
+        <w:t>catatan</w:t>
+      </w:r>
+      <w:proofErr w:type="spellEnd"/>
+      <w:r>
+        <w:t xml:space="preserve">, video, </w:t>
+      </w:r>
+      <w:r>
+        <w:t xml:space="preserve">dan </w:t>
+      </w:r>
+      <w:proofErr w:type="spellStart"/>
+      <w:r>
+        <w:t>jenis</w:t>
+      </w:r>
+      <w:proofErr w:type="spellEnd"/>
+      <w:r>
+        <w:t xml:space="preserve"> </w:t>
+      </w:r>
+      <w:proofErr w:type="spellStart"/>
+      <w:r>
+        <w:t>referensi</w:t>
+      </w:r>
+      <w:proofErr w:type="spellEnd"/>
+      <w:r>
+        <w:t xml:space="preserve"> </w:t>
+      </w:r>
+      <w:proofErr w:type="spellStart"/>
+      <w:r>
+        <w:t>lainnya</w:t>
+      </w:r>
+      <w:proofErr w:type="spellEnd"/>
       <w:r>
         <w:rPr>
           <w:lang w:val="id-ID"/>
@@ -765,9 +879,11 @@
           <w:lang w:val="id-ID"/>
         </w:rPr>
       </w:pPr>
+      <w:proofErr w:type="spellStart"/>
       <w:r>
         <w:t>Menyadur</w:t>
       </w:r>
+      <w:proofErr w:type="spellEnd"/>
       <w:r>
         <w:rPr>
           <w:lang w:val="id-ID"/>
@@ -783,11 +899,21 @@
         </w:rPr>
         <w:t xml:space="preserve"> seluruh </w:t>
       </w:r>
-      <w:r>
-        <w:t xml:space="preserve">jawaban </w:t>
-      </w:r>
-      <w:r>
-        <w:t>dari internet</w:t>
+      <w:proofErr w:type="spellStart"/>
+      <w:r>
+        <w:t>jawaban</w:t>
+      </w:r>
+      <w:proofErr w:type="spellEnd"/>
+      <w:r>
+        <w:t xml:space="preserve"> </w:t>
+      </w:r>
+      <w:proofErr w:type="spellStart"/>
+      <w:r>
+        <w:t>dari</w:t>
+      </w:r>
+      <w:proofErr w:type="spellEnd"/>
+      <w:r>
+        <w:t xml:space="preserve"> internet</w:t>
       </w:r>
       <w:r>
         <w:rPr>
@@ -843,14 +969,32 @@
           <w:lang w:val="id-ID"/>
         </w:rPr>
       </w:pPr>
+      <w:proofErr w:type="spellStart"/>
       <w:r>
         <w:t>M</w:t>
       </w:r>
       <w:r>
-        <w:t xml:space="preserve">engumpulkan </w:t>
-      </w:r>
-      <w:r>
-        <w:t>jawaban yang tidak sesuai dengan tema soal,</w:t>
+        <w:t>engumpulkan</w:t>
+      </w:r>
+      <w:proofErr w:type="spellEnd"/>
+      <w:r>
+        <w:t xml:space="preserve"> </w:t>
+      </w:r>
+      <w:proofErr w:type="spellStart"/>
+      <w:r>
+        <w:t>jawaban</w:t>
+      </w:r>
+      <w:proofErr w:type="spellEnd"/>
+      <w:r>
+        <w:t xml:space="preserve"> yang tidak sesuai dengan </w:t>
+      </w:r>
+      <w:proofErr w:type="spellStart"/>
+      <w:r>
+        <w:t>tema</w:t>
+      </w:r>
+      <w:proofErr w:type="spellEnd"/>
+      <w:r>
+        <w:t xml:space="preserve"> soal,</w:t>
       </w:r>
     </w:p>
     <w:p>
@@ -892,7 +1036,15 @@
         <w:jc w:val="both"/>
       </w:pPr>
       <w:r>
-        <w:t xml:space="preserve">Melakukan tindakan </w:t>
+        <w:t xml:space="preserve">Melakukan </w:t>
+      </w:r>
+      <w:proofErr w:type="spellStart"/>
+      <w:r>
+        <w:t>tindakan</w:t>
+      </w:r>
+      <w:proofErr w:type="spellEnd"/>
+      <w:r>
+        <w:t xml:space="preserve"> </w:t>
       </w:r>
       <w:r>
         <w:rPr>
@@ -900,14 +1052,27 @@
         </w:rPr>
         <w:t xml:space="preserve">yang menyebabkan </w:t>
       </w:r>
-      <w:r>
-        <w:t xml:space="preserve">jawaban </w:t>
-      </w:r>
+      <w:proofErr w:type="spellStart"/>
+      <w:r>
+        <w:t>jawaban</w:t>
+      </w:r>
+      <w:proofErr w:type="spellEnd"/>
+      <w:r>
+        <w:t xml:space="preserve"> </w:t>
+      </w:r>
+      <w:proofErr w:type="spellStart"/>
       <w:r>
         <w:rPr>
           <w:lang w:val="id-ID"/>
         </w:rPr>
-        <w:t xml:space="preserve">dicontek oleh orang lain </w:t>
+        <w:t>dicontek</w:t>
+      </w:r>
+      <w:proofErr w:type="spellEnd"/>
+      <w:r>
+        <w:rPr>
+          <w:lang w:val="id-ID"/>
+        </w:rPr>
+        <w:t xml:space="preserve"> oleh orang lain </w:t>
       </w:r>
       <w:r>
         <w:t xml:space="preserve">atau </w:t>
@@ -922,7 +1087,31 @@
         <w:t>,</w:t>
       </w:r>
       <w:r>
-        <w:t xml:space="preserve"> baik disengaja maupun tidak disengaja,</w:t>
+        <w:t xml:space="preserve"> baik </w:t>
+      </w:r>
+      <w:proofErr w:type="spellStart"/>
+      <w:r>
+        <w:t>disengaja</w:t>
+      </w:r>
+      <w:proofErr w:type="spellEnd"/>
+      <w:r>
+        <w:t xml:space="preserve"> </w:t>
+      </w:r>
+      <w:proofErr w:type="spellStart"/>
+      <w:r>
+        <w:t>maupun</w:t>
+      </w:r>
+      <w:proofErr w:type="spellEnd"/>
+      <w:r>
+        <w:t xml:space="preserve"> tidak </w:t>
+      </w:r>
+      <w:proofErr w:type="spellStart"/>
+      <w:r>
+        <w:t>disengaja</w:t>
+      </w:r>
+      <w:proofErr w:type="spellEnd"/>
+      <w:r>
+        <w:t>,</w:t>
       </w:r>
     </w:p>
     <w:p>
@@ -1051,17 +1240,24 @@
         </w:rPr>
         <w:t xml:space="preserve">Jika kelompok terbukti melakukan </w:t>
       </w:r>
+      <w:proofErr w:type="spellStart"/>
       <w:r>
         <w:t>tindakan</w:t>
       </w:r>
+      <w:proofErr w:type="spellEnd"/>
       <w:r>
         <w:rPr>
           <w:lang w:val="id-ID"/>
         </w:rPr>
         <w:t xml:space="preserve"> seperti yang </w:t>
       </w:r>
-      <w:r>
-        <w:t>dicantumkan pada</w:t>
+      <w:proofErr w:type="spellStart"/>
+      <w:r>
+        <w:t>dicantumkan</w:t>
+      </w:r>
+      <w:proofErr w:type="spellEnd"/>
+      <w:r>
+        <w:t xml:space="preserve"> pada</w:t>
       </w:r>
       <w:r>
         <w:rPr>
@@ -1084,8 +1280,13 @@
         </w:rPr>
         <w:t xml:space="preserve">nilai </w:t>
       </w:r>
-      <w:r>
-        <w:t xml:space="preserve">mahasiswa dan/atau </w:t>
+      <w:proofErr w:type="spellStart"/>
+      <w:r>
+        <w:t>mahasiswa</w:t>
+      </w:r>
+      <w:proofErr w:type="spellEnd"/>
+      <w:r>
+        <w:t xml:space="preserve"> dan/atau </w:t>
       </w:r>
       <w:r>
         <w:rPr>
@@ -1105,12 +1306,14 @@
       <w:r>
         <w:t xml:space="preserve">atau </w:t>
       </w:r>
+      <w:proofErr w:type="spellStart"/>
       <w:r>
         <w:rPr>
           <w:lang w:val="id-ID"/>
         </w:rPr>
         <w:t>dicontek</w:t>
       </w:r>
+      <w:proofErr w:type="spellEnd"/>
       <w:r>
         <w:t>,</w:t>
       </w:r>
@@ -1120,9 +1323,11 @@
         </w:rPr>
         <w:t xml:space="preserve"> akan di</w:t>
       </w:r>
+      <w:proofErr w:type="spellStart"/>
       <w:r>
         <w:t>nol</w:t>
       </w:r>
+      <w:proofErr w:type="spellEnd"/>
       <w:r>
         <w:rPr>
           <w:lang w:val="id-ID"/>
@@ -1130,7 +1335,23 @@
         <w:t>kan</w:t>
       </w:r>
       <w:r>
-        <w:t xml:space="preserve"> sesuai dengan peraturan yang berlaku.</w:t>
+        <w:t xml:space="preserve"> sesuai dengan </w:t>
+      </w:r>
+      <w:proofErr w:type="spellStart"/>
+      <w:r>
+        <w:t>peraturan</w:t>
+      </w:r>
+      <w:proofErr w:type="spellEnd"/>
+      <w:r>
+        <w:t xml:space="preserve"> yang </w:t>
+      </w:r>
+      <w:proofErr w:type="spellStart"/>
+      <w:r>
+        <w:t>berlaku</w:t>
+      </w:r>
+      <w:proofErr w:type="spellEnd"/>
+      <w:r>
+        <w:t>.</w:t>
       </w:r>
     </w:p>
     <w:p>
@@ -1238,14 +1459,69 @@
           <w:lang w:val="id-ID"/>
         </w:rPr>
       </w:pPr>
-      <w:r>
-        <w:t xml:space="preserve">Jawaban yang dapat </w:t>
-      </w:r>
-      <w:r>
-        <w:t xml:space="preserve">diterima dan </w:t>
-      </w:r>
-      <w:r>
-        <w:t>dinilai adalah jawaban yang dikumpulkan sebelum batas waktu yang telah ditentukan.</w:t>
+      <w:proofErr w:type="spellStart"/>
+      <w:r>
+        <w:t>Jawaban</w:t>
+      </w:r>
+      <w:proofErr w:type="spellEnd"/>
+      <w:r>
+        <w:t xml:space="preserve"> yang dapat </w:t>
+      </w:r>
+      <w:proofErr w:type="spellStart"/>
+      <w:r>
+        <w:t>diterima</w:t>
+      </w:r>
+      <w:proofErr w:type="spellEnd"/>
+      <w:r>
+        <w:t xml:space="preserve"> dan </w:t>
+      </w:r>
+      <w:proofErr w:type="spellStart"/>
+      <w:r>
+        <w:t>dinilai</w:t>
+      </w:r>
+      <w:proofErr w:type="spellEnd"/>
+      <w:r>
+        <w:t xml:space="preserve"> adalah </w:t>
+      </w:r>
+      <w:proofErr w:type="spellStart"/>
+      <w:r>
+        <w:t>jawaban</w:t>
+      </w:r>
+      <w:proofErr w:type="spellEnd"/>
+      <w:r>
+        <w:t xml:space="preserve"> yang </w:t>
+      </w:r>
+      <w:proofErr w:type="spellStart"/>
+      <w:r>
+        <w:t>dikumpulkan</w:t>
+      </w:r>
+      <w:proofErr w:type="spellEnd"/>
+      <w:r>
+        <w:t xml:space="preserve"> </w:t>
+      </w:r>
+      <w:proofErr w:type="spellStart"/>
+      <w:r>
+        <w:t>sebelum</w:t>
+      </w:r>
+      <w:proofErr w:type="spellEnd"/>
+      <w:r>
+        <w:t xml:space="preserve"> batas waktu yang </w:t>
+      </w:r>
+      <w:proofErr w:type="spellStart"/>
+      <w:r>
+        <w:t>telah</w:t>
+      </w:r>
+      <w:proofErr w:type="spellEnd"/>
+      <w:r>
+        <w:t xml:space="preserve"> </w:t>
+      </w:r>
+      <w:proofErr w:type="spellStart"/>
+      <w:r>
+        <w:t>ditentukan</w:t>
+      </w:r>
+      <w:proofErr w:type="spellEnd"/>
+      <w:r>
+        <w:t>.</w:t>
       </w:r>
     </w:p>
     <w:p>
@@ -1306,27 +1582,98 @@
           <w:lang w:val="id-ID"/>
         </w:rPr>
       </w:pPr>
+      <w:proofErr w:type="spellStart"/>
       <w:r>
         <w:lastRenderedPageBreak/>
-        <w:t xml:space="preserve">Jawaban akan dinilai berdasarkan teknik </w:t>
-      </w:r>
-      <w:r>
-        <w:t xml:space="preserve">atau metode </w:t>
-      </w:r>
-      <w:r>
-        <w:t xml:space="preserve">yang diajarkan </w:t>
+        <w:t>Jawaban</w:t>
+      </w:r>
+      <w:proofErr w:type="spellEnd"/>
+      <w:r>
+        <w:t xml:space="preserve"> </w:t>
+      </w:r>
+      <w:proofErr w:type="spellStart"/>
+      <w:r>
+        <w:t>akan</w:t>
+      </w:r>
+      <w:proofErr w:type="spellEnd"/>
+      <w:r>
+        <w:t xml:space="preserve"> </w:t>
+      </w:r>
+      <w:proofErr w:type="spellStart"/>
+      <w:r>
+        <w:t>dinilai</w:t>
+      </w:r>
+      <w:proofErr w:type="spellEnd"/>
+      <w:r>
+        <w:t xml:space="preserve"> </w:t>
+      </w:r>
+      <w:proofErr w:type="spellStart"/>
+      <w:r>
+        <w:t>berdasarkan</w:t>
+      </w:r>
+      <w:proofErr w:type="spellEnd"/>
+      <w:r>
+        <w:t xml:space="preserve"> </w:t>
+      </w:r>
+      <w:proofErr w:type="spellStart"/>
+      <w:r>
+        <w:t>teknik</w:t>
+      </w:r>
+      <w:proofErr w:type="spellEnd"/>
+      <w:r>
+        <w:t xml:space="preserve"> </w:t>
+      </w:r>
+      <w:r>
+        <w:t xml:space="preserve">atau </w:t>
+      </w:r>
+      <w:proofErr w:type="spellStart"/>
+      <w:r>
+        <w:t>metode</w:t>
+      </w:r>
+      <w:proofErr w:type="spellEnd"/>
+      <w:r>
+        <w:t xml:space="preserve"> </w:t>
+      </w:r>
+      <w:r>
+        <w:t xml:space="preserve">yang </w:t>
+      </w:r>
+      <w:proofErr w:type="spellStart"/>
+      <w:r>
+        <w:t>diajarkan</w:t>
+      </w:r>
+      <w:proofErr w:type="spellEnd"/>
+      <w:r>
+        <w:t xml:space="preserve"> </w:t>
       </w:r>
       <w:r>
         <w:t xml:space="preserve">pada kelas </w:t>
       </w:r>
-      <w:r>
-        <w:t xml:space="preserve">praktikum dengan menggunakan software yang </w:t>
+      <w:proofErr w:type="spellStart"/>
+      <w:r>
+        <w:t>praktikum</w:t>
+      </w:r>
+      <w:proofErr w:type="spellEnd"/>
+      <w:r>
+        <w:t xml:space="preserve"> dengan </w:t>
+      </w:r>
+      <w:proofErr w:type="spellStart"/>
+      <w:r>
+        <w:t>menggunakan</w:t>
+      </w:r>
+      <w:proofErr w:type="spellEnd"/>
+      <w:r>
+        <w:t xml:space="preserve"> software yang </w:t>
       </w:r>
       <w:r>
         <w:t xml:space="preserve">sudah </w:t>
       </w:r>
-      <w:r>
-        <w:t>ditentukan.</w:t>
+      <w:proofErr w:type="spellStart"/>
+      <w:r>
+        <w:t>ditentukan</w:t>
+      </w:r>
+      <w:proofErr w:type="spellEnd"/>
+      <w:r>
+        <w:t>.</w:t>
       </w:r>
     </w:p>
     <w:p>
@@ -1500,11 +1847,27 @@
         <w:rPr>
           <w:lang w:val="id-ID"/>
         </w:rPr>
-        <w:t xml:space="preserve"> untuk matakuliah in</w:t>
-      </w:r>
+        <w:t xml:space="preserve"> untuk </w:t>
+      </w:r>
+      <w:proofErr w:type="spellStart"/>
+      <w:r>
+        <w:rPr>
+          <w:lang w:val="id-ID"/>
+        </w:rPr>
+        <w:t>matakuliah</w:t>
+      </w:r>
+      <w:proofErr w:type="spellEnd"/>
+      <w:r>
+        <w:rPr>
+          <w:lang w:val="id-ID"/>
+        </w:rPr>
+        <w:t xml:space="preserve"> in</w:t>
+      </w:r>
+      <w:proofErr w:type="spellStart"/>
       <w:r>
         <w:t>i</w:t>
       </w:r>
+      <w:proofErr w:type="spellEnd"/>
       <w:r>
         <w:rPr>
           <w:lang w:val="id-ID"/>
@@ -1598,8 +1961,18 @@
                 <w:bCs/>
                 <w:szCs w:val="18"/>
               </w:rPr>
-              <w:t>Tugas Mandiri</w:t>
-            </w:r>
+              <w:t xml:space="preserve">Tugas </w:t>
+            </w:r>
+            <w:proofErr w:type="spellStart"/>
+            <w:r>
+              <w:rPr>
+                <w:b/>
+                <w:bCs/>
+                <w:szCs w:val="18"/>
+              </w:rPr>
+              <w:t>Mandiri</w:t>
+            </w:r>
+            <w:proofErr w:type="spellEnd"/>
           </w:p>
           <w:p>
             <w:pPr>
@@ -1636,6 +2009,7 @@
                 <w:szCs w:val="18"/>
               </w:rPr>
             </w:pPr>
+            <w:proofErr w:type="spellStart"/>
             <w:r>
               <w:rPr>
                 <w:b/>
@@ -1644,6 +2018,7 @@
               </w:rPr>
               <w:t>Proyek</w:t>
             </w:r>
+            <w:proofErr w:type="spellEnd"/>
           </w:p>
           <w:p>
             <w:pPr>
@@ -1804,9 +2179,19 @@
           <w:lang w:val="id-ID"/>
         </w:rPr>
       </w:pPr>
-      <w:r>
-        <w:t>Perangkat lunak</w:t>
-      </w:r>
+      <w:proofErr w:type="spellStart"/>
+      <w:r>
+        <w:t>Perangkat</w:t>
+      </w:r>
+      <w:proofErr w:type="spellEnd"/>
+      <w:r>
+        <w:t xml:space="preserve"> </w:t>
+      </w:r>
+      <w:proofErr w:type="spellStart"/>
+      <w:r>
+        <w:t>lunak</w:t>
+      </w:r>
+      <w:proofErr w:type="spellEnd"/>
       <w:r>
         <w:rPr>
           <w:lang w:val="id-ID"/>
@@ -1814,7 +2199,31 @@
         <w:t xml:space="preserve"> yang digunakan </w:t>
       </w:r>
       <w:r>
-        <w:t>pada matakuliah ini adalah sebagai berikut:</w:t>
+        <w:t xml:space="preserve">pada </w:t>
+      </w:r>
+      <w:proofErr w:type="spellStart"/>
+      <w:r>
+        <w:t>matakuliah</w:t>
+      </w:r>
+      <w:proofErr w:type="spellEnd"/>
+      <w:r>
+        <w:t xml:space="preserve"> ini adalah </w:t>
+      </w:r>
+      <w:proofErr w:type="spellStart"/>
+      <w:r>
+        <w:t>sebagai</w:t>
+      </w:r>
+      <w:proofErr w:type="spellEnd"/>
+      <w:r>
+        <w:t xml:space="preserve"> </w:t>
+      </w:r>
+      <w:proofErr w:type="spellStart"/>
+      <w:r>
+        <w:t>berikut</w:t>
+      </w:r>
+      <w:proofErr w:type="spellEnd"/>
+      <w:r>
+        <w:t>:</w:t>
       </w:r>
     </w:p>
     <w:p>
@@ -2002,8 +2411,13 @@
           <w:bCs/>
         </w:rPr>
       </w:pPr>
-      <w:r>
-        <w:t xml:space="preserve">Ekstensi file yang </w:t>
+      <w:proofErr w:type="spellStart"/>
+      <w:r>
+        <w:t>Ekstensi</w:t>
+      </w:r>
+      <w:proofErr w:type="spellEnd"/>
+      <w:r>
+        <w:t xml:space="preserve"> file yang </w:t>
       </w:r>
       <w:r>
         <w:rPr>
@@ -2012,10 +2426,39 @@
         <w:t>harus</w:t>
       </w:r>
       <w:r>
-        <w:t xml:space="preserve"> dikumpulkan</w:t>
-      </w:r>
-      <w:r>
-        <w:t xml:space="preserve"> untuk matakuliah ini adalah sebagai berikut:</w:t>
+        <w:t xml:space="preserve"> </w:t>
+      </w:r>
+      <w:proofErr w:type="spellStart"/>
+      <w:r>
+        <w:t>dikumpulkan</w:t>
+      </w:r>
+      <w:proofErr w:type="spellEnd"/>
+      <w:r>
+        <w:t xml:space="preserve"> untuk </w:t>
+      </w:r>
+      <w:proofErr w:type="spellStart"/>
+      <w:r>
+        <w:t>matakuliah</w:t>
+      </w:r>
+      <w:proofErr w:type="spellEnd"/>
+      <w:r>
+        <w:t xml:space="preserve"> ini adalah </w:t>
+      </w:r>
+      <w:proofErr w:type="spellStart"/>
+      <w:r>
+        <w:t>sebagai</w:t>
+      </w:r>
+      <w:proofErr w:type="spellEnd"/>
+      <w:r>
+        <w:t xml:space="preserve"> </w:t>
+      </w:r>
+      <w:proofErr w:type="spellStart"/>
+      <w:r>
+        <w:t>berikut</w:t>
+      </w:r>
+      <w:proofErr w:type="spellEnd"/>
+      <w:r>
+        <w:t>:</w:t>
       </w:r>
     </w:p>
     <w:p>
@@ -2085,8 +2528,18 @@
                 <w:bCs/>
                 <w:szCs w:val="18"/>
               </w:rPr>
-              <w:t>Tugas Mandiri</w:t>
-            </w:r>
+              <w:t xml:space="preserve">Tugas </w:t>
+            </w:r>
+            <w:proofErr w:type="spellStart"/>
+            <w:r>
+              <w:rPr>
+                <w:b/>
+                <w:bCs/>
+                <w:szCs w:val="18"/>
+              </w:rPr>
+              <w:t>Mandiri</w:t>
+            </w:r>
+            <w:proofErr w:type="spellEnd"/>
           </w:p>
           <w:p>
             <w:pPr>
@@ -2123,6 +2576,7 @@
                 <w:szCs w:val="18"/>
               </w:rPr>
             </w:pPr>
+            <w:proofErr w:type="spellStart"/>
             <w:r>
               <w:rPr>
                 <w:b/>
@@ -2131,6 +2585,7 @@
               </w:rPr>
               <w:t>Proyek</w:t>
             </w:r>
+            <w:proofErr w:type="spellEnd"/>
           </w:p>
           <w:p>
             <w:pPr>
@@ -2295,25 +2750,152 @@
         </w:rPr>
       </w:pPr>
       <w:r>
-        <w:t xml:space="preserve">File yang harus dikumpulkan </w:t>
+        <w:t xml:space="preserve">File yang harus </w:t>
+      </w:r>
+      <w:proofErr w:type="spellStart"/>
+      <w:r>
+        <w:t>dikumpulkan</w:t>
+      </w:r>
+      <w:proofErr w:type="spellEnd"/>
+      <w:r>
+        <w:t xml:space="preserve"> </w:t>
       </w:r>
       <w:r>
         <w:t xml:space="preserve">adalah </w:t>
       </w:r>
-      <w:r>
-        <w:t xml:space="preserve">keseluruhan jawaban beserta dengan aset yang digunakan (gambar, audio, video, dll) dan dokumentasi proyek yang berisikan </w:t>
-      </w:r>
-      <w:r>
-        <w:t xml:space="preserve">link referensi </w:t>
-      </w:r>
-      <w:r>
-        <w:t xml:space="preserve">aset </w:t>
-      </w:r>
-      <w:r>
-        <w:t>dan penjelasan mengenai aplikasi yang dibuat</w:t>
-      </w:r>
-      <w:r>
-        <w:t xml:space="preserve"> (terlampir bersama dengan soal)</w:t>
+      <w:proofErr w:type="spellStart"/>
+      <w:r>
+        <w:t>keseluruhan</w:t>
+      </w:r>
+      <w:proofErr w:type="spellEnd"/>
+      <w:r>
+        <w:t xml:space="preserve"> </w:t>
+      </w:r>
+      <w:proofErr w:type="spellStart"/>
+      <w:r>
+        <w:t>jawaban</w:t>
+      </w:r>
+      <w:proofErr w:type="spellEnd"/>
+      <w:r>
+        <w:t xml:space="preserve"> </w:t>
+      </w:r>
+      <w:proofErr w:type="spellStart"/>
+      <w:r>
+        <w:t>beserta</w:t>
+      </w:r>
+      <w:proofErr w:type="spellEnd"/>
+      <w:r>
+        <w:t xml:space="preserve"> dengan </w:t>
+      </w:r>
+      <w:proofErr w:type="spellStart"/>
+      <w:r>
+        <w:t>aset</w:t>
+      </w:r>
+      <w:proofErr w:type="spellEnd"/>
+      <w:r>
+        <w:t xml:space="preserve"> yang </w:t>
+      </w:r>
+      <w:proofErr w:type="spellStart"/>
+      <w:r>
+        <w:t>digunakan</w:t>
+      </w:r>
+      <w:proofErr w:type="spellEnd"/>
+      <w:r>
+        <w:t xml:space="preserve"> (gambar, audio, video, </w:t>
+      </w:r>
+      <w:proofErr w:type="spellStart"/>
+      <w:r>
+        <w:t>dll</w:t>
+      </w:r>
+      <w:proofErr w:type="spellEnd"/>
+      <w:r>
+        <w:t xml:space="preserve">) dan </w:t>
+      </w:r>
+      <w:proofErr w:type="spellStart"/>
+      <w:r>
+        <w:t>dokumentasi</w:t>
+      </w:r>
+      <w:proofErr w:type="spellEnd"/>
+      <w:r>
+        <w:t xml:space="preserve"> </w:t>
+      </w:r>
+      <w:proofErr w:type="spellStart"/>
+      <w:r>
+        <w:t>proyek</w:t>
+      </w:r>
+      <w:proofErr w:type="spellEnd"/>
+      <w:r>
+        <w:t xml:space="preserve"> yang </w:t>
+      </w:r>
+      <w:proofErr w:type="spellStart"/>
+      <w:r>
+        <w:t>berisikan</w:t>
+      </w:r>
+      <w:proofErr w:type="spellEnd"/>
+      <w:r>
+        <w:t xml:space="preserve"> </w:t>
+      </w:r>
+      <w:r>
+        <w:t xml:space="preserve">link </w:t>
+      </w:r>
+      <w:proofErr w:type="spellStart"/>
+      <w:r>
+        <w:t>referensi</w:t>
+      </w:r>
+      <w:proofErr w:type="spellEnd"/>
+      <w:r>
+        <w:t xml:space="preserve"> </w:t>
+      </w:r>
+      <w:proofErr w:type="spellStart"/>
+      <w:r>
+        <w:t>aset</w:t>
+      </w:r>
+      <w:proofErr w:type="spellEnd"/>
+      <w:r>
+        <w:t xml:space="preserve"> </w:t>
+      </w:r>
+      <w:r>
+        <w:t xml:space="preserve">dan </w:t>
+      </w:r>
+      <w:proofErr w:type="spellStart"/>
+      <w:r>
+        <w:t>penjelasan</w:t>
+      </w:r>
+      <w:proofErr w:type="spellEnd"/>
+      <w:r>
+        <w:t xml:space="preserve"> </w:t>
+      </w:r>
+      <w:proofErr w:type="spellStart"/>
+      <w:r>
+        <w:t>mengenai</w:t>
+      </w:r>
+      <w:proofErr w:type="spellEnd"/>
+      <w:r>
+        <w:t xml:space="preserve"> aplikasi yang </w:t>
+      </w:r>
+      <w:proofErr w:type="spellStart"/>
+      <w:r>
+        <w:t>dibuat</w:t>
+      </w:r>
+      <w:proofErr w:type="spellEnd"/>
+      <w:r>
+        <w:t xml:space="preserve"> (</w:t>
+      </w:r>
+      <w:proofErr w:type="spellStart"/>
+      <w:r>
+        <w:t>terlampir</w:t>
+      </w:r>
+      <w:proofErr w:type="spellEnd"/>
+      <w:r>
+        <w:t xml:space="preserve"> </w:t>
+      </w:r>
+      <w:proofErr w:type="spellStart"/>
+      <w:r>
+        <w:t>bersama</w:t>
+      </w:r>
+      <w:proofErr w:type="spellEnd"/>
+      <w:r>
+        <w:t xml:space="preserve"> dengan soal)</w:t>
       </w:r>
       <w:r>
         <w:t>.</w:t>
@@ -2413,6 +2995,7 @@
           <w:lang w:val="id-ID"/>
         </w:rPr>
       </w:pPr>
+      <w:proofErr w:type="spellStart"/>
       <w:r>
         <w:rPr>
           <w:i/>
@@ -2421,6 +3004,7 @@
         </w:rPr>
         <w:t>Case</w:t>
       </w:r>
+      <w:proofErr w:type="spellEnd"/>
     </w:p>
     <w:p>
       <w:pPr>
@@ -2440,6 +3024,7 @@
           <w:szCs w:val="32"/>
         </w:rPr>
       </w:pPr>
+      <w:proofErr w:type="spellStart"/>
       <w:r>
         <w:rPr>
           <w:b/>
@@ -2449,6 +3034,7 @@
         </w:rPr>
         <w:t>KpopZtation</w:t>
       </w:r>
+      <w:proofErr w:type="spellEnd"/>
       <w:r>
         <w:t xml:space="preserve"> </w:t>
       </w:r>
@@ -2462,6 +3048,7 @@
           <w:shd w:val="clear" w:color="auto" w:fill="FFFFFF"/>
         </w:rPr>
       </w:pPr>
+      <w:proofErr w:type="spellStart"/>
       <w:r>
         <w:rPr>
           <w:b/>
@@ -2469,6 +3056,7 @@
         </w:rPr>
         <w:t>KpopZtation</w:t>
       </w:r>
+      <w:proofErr w:type="spellEnd"/>
       <w:r>
         <w:rPr>
           <w:b/>
@@ -2483,8 +3071,17 @@
           <w:b/>
           <w:shd w:val="clear" w:color="auto" w:fill="FFFFFF"/>
         </w:rPr>
-        <w:t xml:space="preserve"> KpopZtation</w:t>
-      </w:r>
+        <w:t xml:space="preserve"> </w:t>
+      </w:r>
+      <w:proofErr w:type="spellStart"/>
+      <w:r>
+        <w:rPr>
+          <w:b/>
+          <w:shd w:val="clear" w:color="auto" w:fill="FFFFFF"/>
+        </w:rPr>
+        <w:t>KpopZtation</w:t>
+      </w:r>
+      <w:proofErr w:type="spellEnd"/>
       <w:r>
         <w:t xml:space="preserve"> wants to create a website for their shop. In that website, people can find information about the </w:t>
       </w:r>
@@ -2504,6 +3101,7 @@
         </w:rPr>
         <w:t xml:space="preserve">This website enables the customers to know what is inside </w:t>
       </w:r>
+      <w:proofErr w:type="spellStart"/>
       <w:r>
         <w:rPr>
           <w:b/>
@@ -2511,6 +3109,7 @@
         </w:rPr>
         <w:t>KpopZtation</w:t>
       </w:r>
+      <w:proofErr w:type="spellEnd"/>
       <w:r>
         <w:rPr>
           <w:shd w:val="clear" w:color="auto" w:fill="FFFFFF"/>
@@ -3015,6 +3614,7 @@
         </w:rPr>
         <w:t xml:space="preserve"> for </w:t>
       </w:r>
+      <w:proofErr w:type="spellStart"/>
       <w:r>
         <w:rPr>
           <w:b/>
@@ -3029,7 +3629,16 @@
           <w:bCs/>
           <w:color w:val="000000"/>
         </w:rPr>
-        <w:t>’s Database:</w:t>
+        <w:t>’s</w:t>
+      </w:r>
+      <w:proofErr w:type="spellEnd"/>
+      <w:r>
+        <w:rPr>
+          <w:b/>
+          <w:bCs/>
+          <w:color w:val="000000"/>
+        </w:rPr>
+        <w:t xml:space="preserve"> Database:</w:t>
       </w:r>
     </w:p>
     <w:p>
@@ -3202,6 +3811,7 @@
         </w:rPr>
         <w:t xml:space="preserve">. Entity Relationship Diagram of </w:t>
       </w:r>
+      <w:proofErr w:type="spellStart"/>
       <w:r>
         <w:rPr>
           <w:b/>
@@ -3212,6 +3822,7 @@
         </w:rPr>
         <w:t>KpopZtation’s</w:t>
       </w:r>
+      <w:proofErr w:type="spellEnd"/>
       <w:r>
         <w:rPr>
           <w:b/>
@@ -4405,13 +5016,23 @@
         </w:rPr>
         <w:t xml:space="preserve"> themselves as </w:t>
       </w:r>
-      <w:r>
-        <w:rPr>
-          <w:rFonts w:eastAsia="Calibri"/>
-          <w:bCs/>
-          <w:lang w:eastAsia="en-US"/>
-        </w:rPr>
-        <w:t>KpopZtation customer</w:t>
+      <w:proofErr w:type="spellStart"/>
+      <w:r>
+        <w:rPr>
+          <w:rFonts w:eastAsia="Calibri"/>
+          <w:bCs/>
+          <w:lang w:eastAsia="en-US"/>
+        </w:rPr>
+        <w:t>KpopZtation</w:t>
+      </w:r>
+      <w:proofErr w:type="spellEnd"/>
+      <w:r>
+        <w:rPr>
+          <w:rFonts w:eastAsia="Calibri"/>
+          <w:bCs/>
+          <w:lang w:eastAsia="en-US"/>
+        </w:rPr>
+        <w:t xml:space="preserve"> customer</w:t>
       </w:r>
       <w:r>
         <w:rPr>
@@ -5482,6 +6103,7 @@
       <w:r>
         <w:t xml:space="preserve">This page allows user to see all </w:t>
       </w:r>
+      <w:proofErr w:type="spellStart"/>
       <w:r>
         <w:rPr>
           <w:rStyle w:val="longtext"/>
@@ -5489,6 +6111,7 @@
         </w:rPr>
         <w:t>KpopZtation’s</w:t>
       </w:r>
+      <w:proofErr w:type="spellEnd"/>
       <w:r>
         <w:t xml:space="preserve"> </w:t>
       </w:r>
@@ -6467,7 +7090,15 @@
         <w:t>into the database</w:t>
       </w:r>
       <w:r>
-        <w:t xml:space="preserve">, this page can be access when </w:t>
+        <w:t xml:space="preserve">, this page can be </w:t>
+      </w:r>
+      <w:proofErr w:type="gramStart"/>
+      <w:r>
+        <w:t>access</w:t>
+      </w:r>
+      <w:proofErr w:type="gramEnd"/>
+      <w:r>
+        <w:t xml:space="preserve"> when </w:t>
       </w:r>
       <w:r>
         <w:rPr>
@@ -6483,7 +7114,22 @@
           <w:b/>
           <w:bCs/>
         </w:rPr>
-        <w:t xml:space="preserve">Insert Album </w:t>
+        <w:t xml:space="preserve">Insert </w:t>
+      </w:r>
+      <w:r>
+        <w:rPr>
+          <w:b/>
+          <w:bCs/>
+          <w:u w:val="single"/>
+        </w:rPr>
+        <w:t>Artist</w:t>
+      </w:r>
+      <w:r>
+        <w:rPr>
+          <w:b/>
+          <w:bCs/>
+        </w:rPr>
+        <w:t xml:space="preserve"> </w:t>
       </w:r>
       <w:r>
         <w:t xml:space="preserve">button in </w:t>
@@ -6883,12 +7529,25 @@
               <w:t xml:space="preserve">chosen, </w:t>
             </w:r>
             <w:r>
-              <w:t xml:space="preserve">file extension must be .png, .jpg, .jpeg, </w:t>
+              <w:t>file extension must be .</w:t>
+            </w:r>
+            <w:proofErr w:type="spellStart"/>
+            <w:r>
+              <w:t>png</w:t>
+            </w:r>
+            <w:proofErr w:type="spellEnd"/>
+            <w:r>
+              <w:t xml:space="preserve">, .jpg, .jpeg, </w:t>
             </w:r>
             <w:proofErr w:type="gramStart"/>
             <w:r>
-              <w:t>or .jfif</w:t>
-            </w:r>
+              <w:t>or .</w:t>
+            </w:r>
+            <w:proofErr w:type="spellStart"/>
+            <w:r>
+              <w:t>jfif</w:t>
+            </w:r>
+            <w:proofErr w:type="spellEnd"/>
             <w:proofErr w:type="gramEnd"/>
             <w:r>
               <w:t>, and file size must be lower than 2MB.</w:t>
@@ -7609,12 +8268,25 @@
               <w:t xml:space="preserve">Must be </w:t>
             </w:r>
             <w:r>
-              <w:t xml:space="preserve">chosen, file extension must be .png, .jpg, .jpeg, </w:t>
+              <w:t>chosen, file extension must be .</w:t>
+            </w:r>
+            <w:proofErr w:type="spellStart"/>
+            <w:r>
+              <w:t>png</w:t>
+            </w:r>
+            <w:proofErr w:type="spellEnd"/>
+            <w:r>
+              <w:t xml:space="preserve">, .jpg, .jpeg, </w:t>
             </w:r>
             <w:proofErr w:type="gramStart"/>
             <w:r>
-              <w:t>or .jfif</w:t>
-            </w:r>
+              <w:t>or .</w:t>
+            </w:r>
+            <w:proofErr w:type="spellStart"/>
+            <w:r>
+              <w:t>jfif</w:t>
+            </w:r>
+            <w:proofErr w:type="spellEnd"/>
             <w:proofErr w:type="gramEnd"/>
             <w:r>
               <w:t>, and file size must be lower than 2MB.</w:t>
@@ -8376,12 +9048,25 @@
           </w:tcPr>
           <w:p>
             <w:r>
-              <w:t xml:space="preserve">Must be chosen, file extension must be .png, .jpg, .jpeg, </w:t>
+              <w:t>Must be chosen, file extension must be .</w:t>
+            </w:r>
+            <w:proofErr w:type="spellStart"/>
+            <w:r>
+              <w:t>png</w:t>
+            </w:r>
+            <w:proofErr w:type="spellEnd"/>
+            <w:r>
+              <w:t xml:space="preserve">, .jpg, .jpeg, </w:t>
             </w:r>
             <w:proofErr w:type="gramStart"/>
             <w:r>
-              <w:t>or .jfif</w:t>
-            </w:r>
+              <w:t>or .</w:t>
+            </w:r>
+            <w:proofErr w:type="spellStart"/>
+            <w:r>
+              <w:t>jfif</w:t>
+            </w:r>
+            <w:proofErr w:type="spellEnd"/>
             <w:proofErr w:type="gramEnd"/>
             <w:r>
               <w:t>, and file size must be lower than 2MB.</w:t>
@@ -9151,12 +9836,25 @@
           </w:tcPr>
           <w:p>
             <w:r>
-              <w:t xml:space="preserve">Must be chosen, file extension must be .png, .jpg, .jpeg, </w:t>
+              <w:t>Must be chosen, file extension must be .</w:t>
+            </w:r>
+            <w:proofErr w:type="spellStart"/>
+            <w:r>
+              <w:t>png</w:t>
+            </w:r>
+            <w:proofErr w:type="spellEnd"/>
+            <w:r>
+              <w:t xml:space="preserve">, .jpg, .jpeg, </w:t>
             </w:r>
             <w:proofErr w:type="gramStart"/>
             <w:r>
-              <w:t>or .jfif</w:t>
-            </w:r>
+              <w:t>or .</w:t>
+            </w:r>
+            <w:proofErr w:type="spellStart"/>
+            <w:r>
+              <w:t>jfif</w:t>
+            </w:r>
+            <w:proofErr w:type="spellEnd"/>
             <w:proofErr w:type="gramEnd"/>
             <w:r>
               <w:t>, and file size must be lower than 2MB.</w:t>
@@ -10632,7 +11330,7 @@
 </file>
 
 <file path=word/endnotes.xml><?xml version="1.0" encoding="utf-8"?>
-<w:endnotes xmlns:wpc="http://schemas.microsoft.com/office/word/2010/wordprocessingCanvas" xmlns:cx="http://schemas.microsoft.com/office/drawing/2014/chartex" xmlns:cx1="http://schemas.microsoft.com/office/drawing/2015/9/8/chartex" xmlns:cx2="http://schemas.microsoft.com/office/drawing/2015/10/21/chartex" xmlns:cx3="http://schemas.microsoft.com/office/drawing/2016/5/9/chartex" xmlns:cx4="http://schemas.microsoft.com/office/drawing/2016/5/10/chartex" xmlns:cx5="http://schemas.microsoft.com/office/drawing/2016/5/11/chartex" xmlns:cx6="http://schemas.microsoft.com/office/drawing/2016/5/12/chartex" xmlns:cx7="http://schemas.microsoft.com/office/drawing/2016/5/13/chartex" xmlns:cx8="http://schemas.microsoft.com/office/drawing/2016/5/14/chartex" xmlns:mc="http://schemas.openxmlformats.org/markup-compatibility/2006" xmlns:aink="http://schemas.microsoft.com/office/drawing/2016/ink" xmlns:am3d="http://schemas.microsoft.com/office/drawing/2017/model3d" xmlns:o="urn:schemas-microsoft-com:office:office" xmlns:oel="http://schemas.microsoft.com/office/2019/extlst" xmlns:r="http://schemas.openxmlformats.org/officeDocument/2006/relationships" xmlns:m="http://schemas.openxmlformats.org/officeDocument/2006/math" xmlns:v="urn:schemas-microsoft-com:vml" xmlns:wp14="http://schemas.microsoft.com/office/word/2010/wordprocessingDrawing" xmlns:wp="http://schemas.openxmlformats.org/drawingml/2006/wordprocessingDrawing" xmlns:w10="urn:schemas-microsoft-com:office:word" xmlns:w="http://schemas.openxmlformats.org/wordprocessingml/2006/main" xmlns:w14="http://schemas.microsoft.com/office/word/2010/wordml" xmlns:w15="http://schemas.microsoft.com/office/word/2012/wordml" xmlns:w16cex="http://schemas.microsoft.com/office/word/2018/wordml/cex" xmlns:w16cid="http://schemas.microsoft.com/office/word/2016/wordml/cid" xmlns:w16="http://schemas.microsoft.com/office/word/2018/wordml" xmlns:w16sdtdh="http://schemas.microsoft.com/office/word/2020/wordml/sdtdatahash" xmlns:w16se="http://schemas.microsoft.com/office/word/2015/wordml/symex" xmlns:wpg="http://schemas.microsoft.com/office/word/2010/wordprocessingGroup" xmlns:wpi="http://schemas.microsoft.com/office/word/2010/wordprocessingInk" xmlns:wne="http://schemas.microsoft.com/office/word/2006/wordml" xmlns:wps="http://schemas.microsoft.com/office/word/2010/wordprocessingShape" mc:Ignorable="w14 w15 w16se w16cid w16 w16cex w16sdtdh wp14">
+<w:endnotes xmlns:wpc="http://schemas.microsoft.com/office/word/2010/wordprocessingCanvas" xmlns:cx="http://schemas.microsoft.com/office/drawing/2014/chartex" xmlns:cx1="http://schemas.microsoft.com/office/drawing/2015/9/8/chartex" xmlns:cx2="http://schemas.microsoft.com/office/drawing/2015/10/21/chartex" xmlns:cx3="http://schemas.microsoft.com/office/drawing/2016/5/9/chartex" xmlns:cx4="http://schemas.microsoft.com/office/drawing/2016/5/10/chartex" xmlns:cx5="http://schemas.microsoft.com/office/drawing/2016/5/11/chartex" xmlns:cx6="http://schemas.microsoft.com/office/drawing/2016/5/12/chartex" xmlns:cx7="http://schemas.microsoft.com/office/drawing/2016/5/13/chartex" xmlns:cx8="http://schemas.microsoft.com/office/drawing/2016/5/14/chartex" xmlns:mc="http://schemas.openxmlformats.org/markup-compatibility/2006" xmlns:aink="http://schemas.microsoft.com/office/drawing/2016/ink" xmlns:am3d="http://schemas.microsoft.com/office/drawing/2017/model3d" xmlns:o="urn:schemas-microsoft-com:office:office" xmlns:oel="http://schemas.microsoft.com/office/2019/extlst" xmlns:r="http://schemas.openxmlformats.org/officeDocument/2006/relationships" xmlns:m="http://schemas.openxmlformats.org/officeDocument/2006/math" xmlns:v="urn:schemas-microsoft-com:vml" xmlns:wp14="http://schemas.microsoft.com/office/word/2010/wordprocessingDrawing" xmlns:wp="http://schemas.openxmlformats.org/drawingml/2006/wordprocessingDrawing" xmlns:w10="urn:schemas-microsoft-com:office:word" xmlns:w="http://schemas.openxmlformats.org/wordprocessingml/2006/main" xmlns:w14="http://schemas.microsoft.com/office/word/2010/wordml" xmlns:w15="http://schemas.microsoft.com/office/word/2012/wordml" xmlns:w16cex="http://schemas.microsoft.com/office/word/2018/wordml/cex" xmlns:w16cid="http://schemas.microsoft.com/office/word/2016/wordml/cid" xmlns:w16="http://schemas.microsoft.com/office/word/2018/wordml" xmlns:w16du="http://schemas.microsoft.com/office/word/2023/wordml/word16du" xmlns:w16sdtdh="http://schemas.microsoft.com/office/word/2020/wordml/sdtdatahash" xmlns:w16se="http://schemas.microsoft.com/office/word/2015/wordml/symex" xmlns:wpg="http://schemas.microsoft.com/office/word/2010/wordprocessingGroup" xmlns:wpi="http://schemas.microsoft.com/office/word/2010/wordprocessingInk" xmlns:wne="http://schemas.microsoft.com/office/word/2006/wordml" xmlns:wps="http://schemas.microsoft.com/office/word/2010/wordprocessingShape" mc:Ignorable="w14 w15 w16se w16cid w16 w16cex w16sdtdh wp14">
   <w:endnote w:type="separator" w:id="-1">
     <w:p>
       <w:r>
@@ -10651,7 +11349,7 @@
 </file>
 
 <file path=word/footer1.xml><?xml version="1.0" encoding="utf-8"?>
-<w:ftr xmlns:wpc="http://schemas.microsoft.com/office/word/2010/wordprocessingCanvas" xmlns:cx="http://schemas.microsoft.com/office/drawing/2014/chartex" xmlns:cx1="http://schemas.microsoft.com/office/drawing/2015/9/8/chartex" xmlns:cx2="http://schemas.microsoft.com/office/drawing/2015/10/21/chartex" xmlns:cx3="http://schemas.microsoft.com/office/drawing/2016/5/9/chartex" xmlns:cx4="http://schemas.microsoft.com/office/drawing/2016/5/10/chartex" xmlns:cx5="http://schemas.microsoft.com/office/drawing/2016/5/11/chartex" xmlns:cx6="http://schemas.microsoft.com/office/drawing/2016/5/12/chartex" xmlns:cx7="http://schemas.microsoft.com/office/drawing/2016/5/13/chartex" xmlns:cx8="http://schemas.microsoft.com/office/drawing/2016/5/14/chartex" xmlns:mc="http://schemas.openxmlformats.org/markup-compatibility/2006" xmlns:aink="http://schemas.microsoft.com/office/drawing/2016/ink" xmlns:am3d="http://schemas.microsoft.com/office/drawing/2017/model3d" xmlns:o="urn:schemas-microsoft-com:office:office" xmlns:oel="http://schemas.microsoft.com/office/2019/extlst" xmlns:r="http://schemas.openxmlformats.org/officeDocument/2006/relationships" xmlns:m="http://schemas.openxmlformats.org/officeDocument/2006/math" xmlns:v="urn:schemas-microsoft-com:vml" xmlns:wp14="http://schemas.microsoft.com/office/word/2010/wordprocessingDrawing" xmlns:wp="http://schemas.openxmlformats.org/drawingml/2006/wordprocessingDrawing" xmlns:w10="urn:schemas-microsoft-com:office:word" xmlns:w="http://schemas.openxmlformats.org/wordprocessingml/2006/main" xmlns:w14="http://schemas.microsoft.com/office/word/2010/wordml" xmlns:w15="http://schemas.microsoft.com/office/word/2012/wordml" xmlns:w16cex="http://schemas.microsoft.com/office/word/2018/wordml/cex" xmlns:w16cid="http://schemas.microsoft.com/office/word/2016/wordml/cid" xmlns:w16="http://schemas.microsoft.com/office/word/2018/wordml" xmlns:w16sdtdh="http://schemas.microsoft.com/office/word/2020/wordml/sdtdatahash" xmlns:w16se="http://schemas.microsoft.com/office/word/2015/wordml/symex" xmlns:wpg="http://schemas.microsoft.com/office/word/2010/wordprocessingGroup" xmlns:wpi="http://schemas.microsoft.com/office/word/2010/wordprocessingInk" xmlns:wne="http://schemas.microsoft.com/office/word/2006/wordml" xmlns:wps="http://schemas.microsoft.com/office/word/2010/wordprocessingShape" mc:Ignorable="w14 w15 w16se w16cid w16 w16cex w16sdtdh wp14">
+<w:ftr xmlns:wpc="http://schemas.microsoft.com/office/word/2010/wordprocessingCanvas" xmlns:cx="http://schemas.microsoft.com/office/drawing/2014/chartex" xmlns:cx1="http://schemas.microsoft.com/office/drawing/2015/9/8/chartex" xmlns:cx2="http://schemas.microsoft.com/office/drawing/2015/10/21/chartex" xmlns:cx3="http://schemas.microsoft.com/office/drawing/2016/5/9/chartex" xmlns:cx4="http://schemas.microsoft.com/office/drawing/2016/5/10/chartex" xmlns:cx5="http://schemas.microsoft.com/office/drawing/2016/5/11/chartex" xmlns:cx6="http://schemas.microsoft.com/office/drawing/2016/5/12/chartex" xmlns:cx7="http://schemas.microsoft.com/office/drawing/2016/5/13/chartex" xmlns:cx8="http://schemas.microsoft.com/office/drawing/2016/5/14/chartex" xmlns:mc="http://schemas.openxmlformats.org/markup-compatibility/2006" xmlns:aink="http://schemas.microsoft.com/office/drawing/2016/ink" xmlns:am3d="http://schemas.microsoft.com/office/drawing/2017/model3d" xmlns:o="urn:schemas-microsoft-com:office:office" xmlns:oel="http://schemas.microsoft.com/office/2019/extlst" xmlns:r="http://schemas.openxmlformats.org/officeDocument/2006/relationships" xmlns:m="http://schemas.openxmlformats.org/officeDocument/2006/math" xmlns:v="urn:schemas-microsoft-com:vml" xmlns:wp14="http://schemas.microsoft.com/office/word/2010/wordprocessingDrawing" xmlns:wp="http://schemas.openxmlformats.org/drawingml/2006/wordprocessingDrawing" xmlns:w10="urn:schemas-microsoft-com:office:word" xmlns:w="http://schemas.openxmlformats.org/wordprocessingml/2006/main" xmlns:w14="http://schemas.microsoft.com/office/word/2010/wordml" xmlns:w15="http://schemas.microsoft.com/office/word/2012/wordml" xmlns:w16cex="http://schemas.microsoft.com/office/word/2018/wordml/cex" xmlns:w16cid="http://schemas.microsoft.com/office/word/2016/wordml/cid" xmlns:w16="http://schemas.microsoft.com/office/word/2018/wordml" xmlns:w16du="http://schemas.microsoft.com/office/word/2023/wordml/word16du" xmlns:w16sdtdh="http://schemas.microsoft.com/office/word/2020/wordml/sdtdatahash" xmlns:w16se="http://schemas.microsoft.com/office/word/2015/wordml/symex" xmlns:wpg="http://schemas.microsoft.com/office/word/2010/wordprocessingGroup" xmlns:wpi="http://schemas.microsoft.com/office/word/2010/wordprocessingInk" xmlns:wne="http://schemas.microsoft.com/office/word/2006/wordml" xmlns:wps="http://schemas.microsoft.com/office/word/2010/wordprocessingShape" mc:Ignorable="w14 w15 w16se w16cid w16 w16cex w16sdtdh wp14">
   <w:p>
     <w:pPr>
       <w:pStyle w:val="Footer"/>
@@ -10775,7 +11473,6 @@
           <w:docPartUnique/>
         </w:docPartObj>
       </w:sdtPr>
-      <w:sdtEndPr/>
       <w:sdtContent>
         <w:r>
           <w:rPr>
@@ -10824,7 +11521,25 @@
             <w:szCs w:val="22"/>
             <w:lang w:val="id-ID"/>
           </w:rPr>
-          <w:t xml:space="preserve"> of </w:t>
+          <w:t xml:space="preserve"> </w:t>
+        </w:r>
+        <w:proofErr w:type="spellStart"/>
+        <w:r>
+          <w:rPr>
+            <w:sz w:val="22"/>
+            <w:szCs w:val="22"/>
+            <w:lang w:val="id-ID"/>
+          </w:rPr>
+          <w:t>of</w:t>
+        </w:r>
+        <w:proofErr w:type="spellEnd"/>
+        <w:r>
+          <w:rPr>
+            <w:sz w:val="22"/>
+            <w:szCs w:val="22"/>
+            <w:lang w:val="id-ID"/>
+          </w:rPr>
+          <w:t xml:space="preserve"> </w:t>
         </w:r>
         <w:r>
           <w:rPr>
@@ -10888,7 +11603,7 @@
 </file>
 
 <file path=word/footer2.xml><?xml version="1.0" encoding="utf-8"?>
-<w:ftr xmlns:wpc="http://schemas.microsoft.com/office/word/2010/wordprocessingCanvas" xmlns:cx="http://schemas.microsoft.com/office/drawing/2014/chartex" xmlns:cx1="http://schemas.microsoft.com/office/drawing/2015/9/8/chartex" xmlns:cx2="http://schemas.microsoft.com/office/drawing/2015/10/21/chartex" xmlns:cx3="http://schemas.microsoft.com/office/drawing/2016/5/9/chartex" xmlns:cx4="http://schemas.microsoft.com/office/drawing/2016/5/10/chartex" xmlns:cx5="http://schemas.microsoft.com/office/drawing/2016/5/11/chartex" xmlns:cx6="http://schemas.microsoft.com/office/drawing/2016/5/12/chartex" xmlns:cx7="http://schemas.microsoft.com/office/drawing/2016/5/13/chartex" xmlns:cx8="http://schemas.microsoft.com/office/drawing/2016/5/14/chartex" xmlns:mc="http://schemas.openxmlformats.org/markup-compatibility/2006" xmlns:aink="http://schemas.microsoft.com/office/drawing/2016/ink" xmlns:am3d="http://schemas.microsoft.com/office/drawing/2017/model3d" xmlns:o="urn:schemas-microsoft-com:office:office" xmlns:oel="http://schemas.microsoft.com/office/2019/extlst" xmlns:r="http://schemas.openxmlformats.org/officeDocument/2006/relationships" xmlns:m="http://schemas.openxmlformats.org/officeDocument/2006/math" xmlns:v="urn:schemas-microsoft-com:vml" xmlns:wp14="http://schemas.microsoft.com/office/word/2010/wordprocessingDrawing" xmlns:wp="http://schemas.openxmlformats.org/drawingml/2006/wordprocessingDrawing" xmlns:w10="urn:schemas-microsoft-com:office:word" xmlns:w="http://schemas.openxmlformats.org/wordprocessingml/2006/main" xmlns:w14="http://schemas.microsoft.com/office/word/2010/wordml" xmlns:w15="http://schemas.microsoft.com/office/word/2012/wordml" xmlns:w16cex="http://schemas.microsoft.com/office/word/2018/wordml/cex" xmlns:w16cid="http://schemas.microsoft.com/office/word/2016/wordml/cid" xmlns:w16="http://schemas.microsoft.com/office/word/2018/wordml" xmlns:w16sdtdh="http://schemas.microsoft.com/office/word/2020/wordml/sdtdatahash" xmlns:w16se="http://schemas.microsoft.com/office/word/2015/wordml/symex" xmlns:wpg="http://schemas.microsoft.com/office/word/2010/wordprocessingGroup" xmlns:wpi="http://schemas.microsoft.com/office/word/2010/wordprocessingInk" xmlns:wne="http://schemas.microsoft.com/office/word/2006/wordml" xmlns:wps="http://schemas.microsoft.com/office/word/2010/wordprocessingShape" mc:Ignorable="w14 w15 w16se w16cid w16 w16cex w16sdtdh wp14">
+<w:ftr xmlns:wpc="http://schemas.microsoft.com/office/word/2010/wordprocessingCanvas" xmlns:cx="http://schemas.microsoft.com/office/drawing/2014/chartex" xmlns:cx1="http://schemas.microsoft.com/office/drawing/2015/9/8/chartex" xmlns:cx2="http://schemas.microsoft.com/office/drawing/2015/10/21/chartex" xmlns:cx3="http://schemas.microsoft.com/office/drawing/2016/5/9/chartex" xmlns:cx4="http://schemas.microsoft.com/office/drawing/2016/5/10/chartex" xmlns:cx5="http://schemas.microsoft.com/office/drawing/2016/5/11/chartex" xmlns:cx6="http://schemas.microsoft.com/office/drawing/2016/5/12/chartex" xmlns:cx7="http://schemas.microsoft.com/office/drawing/2016/5/13/chartex" xmlns:cx8="http://schemas.microsoft.com/office/drawing/2016/5/14/chartex" xmlns:mc="http://schemas.openxmlformats.org/markup-compatibility/2006" xmlns:aink="http://schemas.microsoft.com/office/drawing/2016/ink" xmlns:am3d="http://schemas.microsoft.com/office/drawing/2017/model3d" xmlns:o="urn:schemas-microsoft-com:office:office" xmlns:oel="http://schemas.microsoft.com/office/2019/extlst" xmlns:r="http://schemas.openxmlformats.org/officeDocument/2006/relationships" xmlns:m="http://schemas.openxmlformats.org/officeDocument/2006/math" xmlns:v="urn:schemas-microsoft-com:vml" xmlns:wp14="http://schemas.microsoft.com/office/word/2010/wordprocessingDrawing" xmlns:wp="http://schemas.openxmlformats.org/drawingml/2006/wordprocessingDrawing" xmlns:w10="urn:schemas-microsoft-com:office:word" xmlns:w="http://schemas.openxmlformats.org/wordprocessingml/2006/main" xmlns:w14="http://schemas.microsoft.com/office/word/2010/wordml" xmlns:w15="http://schemas.microsoft.com/office/word/2012/wordml" xmlns:w16cex="http://schemas.microsoft.com/office/word/2018/wordml/cex" xmlns:w16cid="http://schemas.microsoft.com/office/word/2016/wordml/cid" xmlns:w16="http://schemas.microsoft.com/office/word/2018/wordml" xmlns:w16du="http://schemas.microsoft.com/office/word/2023/wordml/word16du" xmlns:w16sdtdh="http://schemas.microsoft.com/office/word/2020/wordml/sdtdatahash" xmlns:w16se="http://schemas.microsoft.com/office/word/2015/wordml/symex" xmlns:wpg="http://schemas.microsoft.com/office/word/2010/wordprocessingGroup" xmlns:wpi="http://schemas.microsoft.com/office/word/2010/wordprocessingInk" xmlns:wne="http://schemas.microsoft.com/office/word/2006/wordml" xmlns:wps="http://schemas.microsoft.com/office/word/2010/wordprocessingShape" mc:Ignorable="w14 w15 w16se w16cid w16 w16cex w16sdtdh wp14">
   <w:p>
     <w:pPr>
       <w:rPr>
@@ -10999,7 +11714,6 @@
           <w:docPartUnique/>
         </w:docPartObj>
       </w:sdtPr>
-      <w:sdtEndPr/>
       <w:sdtContent>
         <w:r>
           <w:rPr>
@@ -11081,6 +11795,7 @@
         <w:lang w:val="id-ID"/>
       </w:rPr>
     </w:pPr>
+    <w:proofErr w:type="spellStart"/>
     <w:r>
       <w:rPr>
         <w:rStyle w:val="PageNumber"/>
@@ -11091,6 +11806,7 @@
       </w:rPr>
       <w:t>Page</w:t>
     </w:r>
+    <w:proofErr w:type="spellEnd"/>
     <w:r>
       <w:rPr>
         <w:rStyle w:val="PageNumber"/>
@@ -11115,7 +11831,6 @@
           <w:docPartUnique/>
         </w:docPartObj>
       </w:sdtPr>
-      <w:sdtEndPr/>
       <w:sdtContent>
         <w:r>
           <w:rPr>
@@ -11170,7 +11885,27 @@
             <w:szCs w:val="20"/>
             <w:lang w:val="id-ID"/>
           </w:rPr>
-          <w:t xml:space="preserve"> of </w:t>
+          <w:t xml:space="preserve"> </w:t>
+        </w:r>
+        <w:proofErr w:type="spellStart"/>
+        <w:r>
+          <w:rPr>
+            <w:i/>
+            <w:sz w:val="20"/>
+            <w:szCs w:val="20"/>
+            <w:lang w:val="id-ID"/>
+          </w:rPr>
+          <w:t>of</w:t>
+        </w:r>
+        <w:proofErr w:type="spellEnd"/>
+        <w:r>
+          <w:rPr>
+            <w:i/>
+            <w:sz w:val="20"/>
+            <w:szCs w:val="20"/>
+            <w:lang w:val="id-ID"/>
+          </w:rPr>
+          <w:t xml:space="preserve"> </w:t>
         </w:r>
         <w:r>
           <w:rPr>
@@ -11230,7 +11965,7 @@
 </file>
 
 <file path=word/footnotes.xml><?xml version="1.0" encoding="utf-8"?>
-<w:footnotes xmlns:wpc="http://schemas.microsoft.com/office/word/2010/wordprocessingCanvas" xmlns:cx="http://schemas.microsoft.com/office/drawing/2014/chartex" xmlns:cx1="http://schemas.microsoft.com/office/drawing/2015/9/8/chartex" xmlns:cx2="http://schemas.microsoft.com/office/drawing/2015/10/21/chartex" xmlns:cx3="http://schemas.microsoft.com/office/drawing/2016/5/9/chartex" xmlns:cx4="http://schemas.microsoft.com/office/drawing/2016/5/10/chartex" xmlns:cx5="http://schemas.microsoft.com/office/drawing/2016/5/11/chartex" xmlns:cx6="http://schemas.microsoft.com/office/drawing/2016/5/12/chartex" xmlns:cx7="http://schemas.microsoft.com/office/drawing/2016/5/13/chartex" xmlns:cx8="http://schemas.microsoft.com/office/drawing/2016/5/14/chartex" xmlns:mc="http://schemas.openxmlformats.org/markup-compatibility/2006" xmlns:aink="http://schemas.microsoft.com/office/drawing/2016/ink" xmlns:am3d="http://schemas.microsoft.com/office/drawing/2017/model3d" xmlns:o="urn:schemas-microsoft-com:office:office" xmlns:oel="http://schemas.microsoft.com/office/2019/extlst" xmlns:r="http://schemas.openxmlformats.org/officeDocument/2006/relationships" xmlns:m="http://schemas.openxmlformats.org/officeDocument/2006/math" xmlns:v="urn:schemas-microsoft-com:vml" xmlns:wp14="http://schemas.microsoft.com/office/word/2010/wordprocessingDrawing" xmlns:wp="http://schemas.openxmlformats.org/drawingml/2006/wordprocessingDrawing" xmlns:w10="urn:schemas-microsoft-com:office:word" xmlns:w="http://schemas.openxmlformats.org/wordprocessingml/2006/main" xmlns:w14="http://schemas.microsoft.com/office/word/2010/wordml" xmlns:w15="http://schemas.microsoft.com/office/word/2012/wordml" xmlns:w16cex="http://schemas.microsoft.com/office/word/2018/wordml/cex" xmlns:w16cid="http://schemas.microsoft.com/office/word/2016/wordml/cid" xmlns:w16="http://schemas.microsoft.com/office/word/2018/wordml" xmlns:w16sdtdh="http://schemas.microsoft.com/office/word/2020/wordml/sdtdatahash" xmlns:w16se="http://schemas.microsoft.com/office/word/2015/wordml/symex" xmlns:wpg="http://schemas.microsoft.com/office/word/2010/wordprocessingGroup" xmlns:wpi="http://schemas.microsoft.com/office/word/2010/wordprocessingInk" xmlns:wne="http://schemas.microsoft.com/office/word/2006/wordml" xmlns:wps="http://schemas.microsoft.com/office/word/2010/wordprocessingShape" mc:Ignorable="w14 w15 w16se w16cid w16 w16cex w16sdtdh wp14">
+<w:footnotes xmlns:wpc="http://schemas.microsoft.com/office/word/2010/wordprocessingCanvas" xmlns:cx="http://schemas.microsoft.com/office/drawing/2014/chartex" xmlns:cx1="http://schemas.microsoft.com/office/drawing/2015/9/8/chartex" xmlns:cx2="http://schemas.microsoft.com/office/drawing/2015/10/21/chartex" xmlns:cx3="http://schemas.microsoft.com/office/drawing/2016/5/9/chartex" xmlns:cx4="http://schemas.microsoft.com/office/drawing/2016/5/10/chartex" xmlns:cx5="http://schemas.microsoft.com/office/drawing/2016/5/11/chartex" xmlns:cx6="http://schemas.microsoft.com/office/drawing/2016/5/12/chartex" xmlns:cx7="http://schemas.microsoft.com/office/drawing/2016/5/13/chartex" xmlns:cx8="http://schemas.microsoft.com/office/drawing/2016/5/14/chartex" xmlns:mc="http://schemas.openxmlformats.org/markup-compatibility/2006" xmlns:aink="http://schemas.microsoft.com/office/drawing/2016/ink" xmlns:am3d="http://schemas.microsoft.com/office/drawing/2017/model3d" xmlns:o="urn:schemas-microsoft-com:office:office" xmlns:oel="http://schemas.microsoft.com/office/2019/extlst" xmlns:r="http://schemas.openxmlformats.org/officeDocument/2006/relationships" xmlns:m="http://schemas.openxmlformats.org/officeDocument/2006/math" xmlns:v="urn:schemas-microsoft-com:vml" xmlns:wp14="http://schemas.microsoft.com/office/word/2010/wordprocessingDrawing" xmlns:wp="http://schemas.openxmlformats.org/drawingml/2006/wordprocessingDrawing" xmlns:w10="urn:schemas-microsoft-com:office:word" xmlns:w="http://schemas.openxmlformats.org/wordprocessingml/2006/main" xmlns:w14="http://schemas.microsoft.com/office/word/2010/wordml" xmlns:w15="http://schemas.microsoft.com/office/word/2012/wordml" xmlns:w16cex="http://schemas.microsoft.com/office/word/2018/wordml/cex" xmlns:w16cid="http://schemas.microsoft.com/office/word/2016/wordml/cid" xmlns:w16="http://schemas.microsoft.com/office/word/2018/wordml" xmlns:w16du="http://schemas.microsoft.com/office/word/2023/wordml/word16du" xmlns:w16sdtdh="http://schemas.microsoft.com/office/word/2020/wordml/sdtdatahash" xmlns:w16se="http://schemas.microsoft.com/office/word/2015/wordml/symex" xmlns:wpg="http://schemas.microsoft.com/office/word/2010/wordprocessingGroup" xmlns:wpi="http://schemas.microsoft.com/office/word/2010/wordprocessingInk" xmlns:wne="http://schemas.microsoft.com/office/word/2006/wordml" xmlns:wps="http://schemas.microsoft.com/office/word/2010/wordprocessingShape" mc:Ignorable="w14 w15 w16se w16cid w16 w16cex w16sdtdh wp14">
   <w:footnote w:type="separator" w:id="-1">
     <w:p>
       <w:r>
@@ -11249,7 +11984,7 @@
 </file>
 
 <file path=word/header1.xml><?xml version="1.0" encoding="utf-8"?>
-<w:hdr xmlns:wpc="http://schemas.microsoft.com/office/word/2010/wordprocessingCanvas" xmlns:cx="http://schemas.microsoft.com/office/drawing/2014/chartex" xmlns:cx1="http://schemas.microsoft.com/office/drawing/2015/9/8/chartex" xmlns:cx2="http://schemas.microsoft.com/office/drawing/2015/10/21/chartex" xmlns:cx3="http://schemas.microsoft.com/office/drawing/2016/5/9/chartex" xmlns:cx4="http://schemas.microsoft.com/office/drawing/2016/5/10/chartex" xmlns:cx5="http://schemas.microsoft.com/office/drawing/2016/5/11/chartex" xmlns:cx6="http://schemas.microsoft.com/office/drawing/2016/5/12/chartex" xmlns:cx7="http://schemas.microsoft.com/office/drawing/2016/5/13/chartex" xmlns:cx8="http://schemas.microsoft.com/office/drawing/2016/5/14/chartex" xmlns:mc="http://schemas.openxmlformats.org/markup-compatibility/2006" xmlns:aink="http://schemas.microsoft.com/office/drawing/2016/ink" xmlns:am3d="http://schemas.microsoft.com/office/drawing/2017/model3d" xmlns:o="urn:schemas-microsoft-com:office:office" xmlns:oel="http://schemas.microsoft.com/office/2019/extlst" xmlns:r="http://schemas.openxmlformats.org/officeDocument/2006/relationships" xmlns:m="http://schemas.openxmlformats.org/officeDocument/2006/math" xmlns:v="urn:schemas-microsoft-com:vml" xmlns:wp14="http://schemas.microsoft.com/office/word/2010/wordprocessingDrawing" xmlns:wp="http://schemas.openxmlformats.org/drawingml/2006/wordprocessingDrawing" xmlns:w10="urn:schemas-microsoft-com:office:word" xmlns:w="http://schemas.openxmlformats.org/wordprocessingml/2006/main" xmlns:w14="http://schemas.microsoft.com/office/word/2010/wordml" xmlns:w15="http://schemas.microsoft.com/office/word/2012/wordml" xmlns:w16cex="http://schemas.microsoft.com/office/word/2018/wordml/cex" xmlns:w16cid="http://schemas.microsoft.com/office/word/2016/wordml/cid" xmlns:w16="http://schemas.microsoft.com/office/word/2018/wordml" xmlns:w16sdtdh="http://schemas.microsoft.com/office/word/2020/wordml/sdtdatahash" xmlns:w16se="http://schemas.microsoft.com/office/word/2015/wordml/symex" xmlns:wpg="http://schemas.microsoft.com/office/word/2010/wordprocessingGroup" xmlns:wpi="http://schemas.microsoft.com/office/word/2010/wordprocessingInk" xmlns:wne="http://schemas.microsoft.com/office/word/2006/wordml" xmlns:wps="http://schemas.microsoft.com/office/word/2010/wordprocessingShape" mc:Ignorable="w14 w15 w16se w16cid w16 w16cex w16sdtdh wp14">
+<w:hdr xmlns:wpc="http://schemas.microsoft.com/office/word/2010/wordprocessingCanvas" xmlns:cx="http://schemas.microsoft.com/office/drawing/2014/chartex" xmlns:cx1="http://schemas.microsoft.com/office/drawing/2015/9/8/chartex" xmlns:cx2="http://schemas.microsoft.com/office/drawing/2015/10/21/chartex" xmlns:cx3="http://schemas.microsoft.com/office/drawing/2016/5/9/chartex" xmlns:cx4="http://schemas.microsoft.com/office/drawing/2016/5/10/chartex" xmlns:cx5="http://schemas.microsoft.com/office/drawing/2016/5/11/chartex" xmlns:cx6="http://schemas.microsoft.com/office/drawing/2016/5/12/chartex" xmlns:cx7="http://schemas.microsoft.com/office/drawing/2016/5/13/chartex" xmlns:cx8="http://schemas.microsoft.com/office/drawing/2016/5/14/chartex" xmlns:mc="http://schemas.openxmlformats.org/markup-compatibility/2006" xmlns:aink="http://schemas.microsoft.com/office/drawing/2016/ink" xmlns:am3d="http://schemas.microsoft.com/office/drawing/2017/model3d" xmlns:o="urn:schemas-microsoft-com:office:office" xmlns:oel="http://schemas.microsoft.com/office/2019/extlst" xmlns:r="http://schemas.openxmlformats.org/officeDocument/2006/relationships" xmlns:m="http://schemas.openxmlformats.org/officeDocument/2006/math" xmlns:v="urn:schemas-microsoft-com:vml" xmlns:wp14="http://schemas.microsoft.com/office/word/2010/wordprocessingDrawing" xmlns:wp="http://schemas.openxmlformats.org/drawingml/2006/wordprocessingDrawing" xmlns:w10="urn:schemas-microsoft-com:office:word" xmlns:w="http://schemas.openxmlformats.org/wordprocessingml/2006/main" xmlns:w14="http://schemas.microsoft.com/office/word/2010/wordml" xmlns:w15="http://schemas.microsoft.com/office/word/2012/wordml" xmlns:w16cex="http://schemas.microsoft.com/office/word/2018/wordml/cex" xmlns:w16cid="http://schemas.microsoft.com/office/word/2016/wordml/cid" xmlns:w16="http://schemas.microsoft.com/office/word/2018/wordml" xmlns:w16du="http://schemas.microsoft.com/office/word/2023/wordml/word16du" xmlns:w16sdtdh="http://schemas.microsoft.com/office/word/2020/wordml/sdtdatahash" xmlns:w16se="http://schemas.microsoft.com/office/word/2015/wordml/symex" xmlns:wpg="http://schemas.microsoft.com/office/word/2010/wordprocessingGroup" xmlns:wpi="http://schemas.microsoft.com/office/word/2010/wordprocessingInk" xmlns:wne="http://schemas.microsoft.com/office/word/2006/wordml" xmlns:wps="http://schemas.microsoft.com/office/word/2010/wordprocessingShape" mc:Ignorable="w14 w15 w16se w16cid w16 w16cex w16sdtdh wp14">
   <w:tbl>
     <w:tblPr>
       <w:tblStyle w:val="TableGrid"/>
@@ -11365,7 +12100,7 @@
 </file>
 
 <file path=word/header2.xml><?xml version="1.0" encoding="utf-8"?>
-<w:hdr xmlns:wpc="http://schemas.microsoft.com/office/word/2010/wordprocessingCanvas" xmlns:cx="http://schemas.microsoft.com/office/drawing/2014/chartex" xmlns:cx1="http://schemas.microsoft.com/office/drawing/2015/9/8/chartex" xmlns:cx2="http://schemas.microsoft.com/office/drawing/2015/10/21/chartex" xmlns:cx3="http://schemas.microsoft.com/office/drawing/2016/5/9/chartex" xmlns:cx4="http://schemas.microsoft.com/office/drawing/2016/5/10/chartex" xmlns:cx5="http://schemas.microsoft.com/office/drawing/2016/5/11/chartex" xmlns:cx6="http://schemas.microsoft.com/office/drawing/2016/5/12/chartex" xmlns:cx7="http://schemas.microsoft.com/office/drawing/2016/5/13/chartex" xmlns:cx8="http://schemas.microsoft.com/office/drawing/2016/5/14/chartex" xmlns:mc="http://schemas.openxmlformats.org/markup-compatibility/2006" xmlns:aink="http://schemas.microsoft.com/office/drawing/2016/ink" xmlns:am3d="http://schemas.microsoft.com/office/drawing/2017/model3d" xmlns:o="urn:schemas-microsoft-com:office:office" xmlns:oel="http://schemas.microsoft.com/office/2019/extlst" xmlns:r="http://schemas.openxmlformats.org/officeDocument/2006/relationships" xmlns:m="http://schemas.openxmlformats.org/officeDocument/2006/math" xmlns:v="urn:schemas-microsoft-com:vml" xmlns:wp14="http://schemas.microsoft.com/office/word/2010/wordprocessingDrawing" xmlns:wp="http://schemas.openxmlformats.org/drawingml/2006/wordprocessingDrawing" xmlns:w10="urn:schemas-microsoft-com:office:word" xmlns:w="http://schemas.openxmlformats.org/wordprocessingml/2006/main" xmlns:w14="http://schemas.microsoft.com/office/word/2010/wordml" xmlns:w15="http://schemas.microsoft.com/office/word/2012/wordml" xmlns:w16cex="http://schemas.microsoft.com/office/word/2018/wordml/cex" xmlns:w16cid="http://schemas.microsoft.com/office/word/2016/wordml/cid" xmlns:w16="http://schemas.microsoft.com/office/word/2018/wordml" xmlns:w16sdtdh="http://schemas.microsoft.com/office/word/2020/wordml/sdtdatahash" xmlns:w16se="http://schemas.microsoft.com/office/word/2015/wordml/symex" xmlns:wpg="http://schemas.microsoft.com/office/word/2010/wordprocessingGroup" xmlns:wpi="http://schemas.microsoft.com/office/word/2010/wordprocessingInk" xmlns:wne="http://schemas.microsoft.com/office/word/2006/wordml" xmlns:wps="http://schemas.microsoft.com/office/word/2010/wordprocessingShape" mc:Ignorable="w14 w15 w16se w16cid w16 w16cex w16sdtdh wp14">
+<w:hdr xmlns:wpc="http://schemas.microsoft.com/office/word/2010/wordprocessingCanvas" xmlns:cx="http://schemas.microsoft.com/office/drawing/2014/chartex" xmlns:cx1="http://schemas.microsoft.com/office/drawing/2015/9/8/chartex" xmlns:cx2="http://schemas.microsoft.com/office/drawing/2015/10/21/chartex" xmlns:cx3="http://schemas.microsoft.com/office/drawing/2016/5/9/chartex" xmlns:cx4="http://schemas.microsoft.com/office/drawing/2016/5/10/chartex" xmlns:cx5="http://schemas.microsoft.com/office/drawing/2016/5/11/chartex" xmlns:cx6="http://schemas.microsoft.com/office/drawing/2016/5/12/chartex" xmlns:cx7="http://schemas.microsoft.com/office/drawing/2016/5/13/chartex" xmlns:cx8="http://schemas.microsoft.com/office/drawing/2016/5/14/chartex" xmlns:mc="http://schemas.openxmlformats.org/markup-compatibility/2006" xmlns:aink="http://schemas.microsoft.com/office/drawing/2016/ink" xmlns:am3d="http://schemas.microsoft.com/office/drawing/2017/model3d" xmlns:o="urn:schemas-microsoft-com:office:office" xmlns:oel="http://schemas.microsoft.com/office/2019/extlst" xmlns:r="http://schemas.openxmlformats.org/officeDocument/2006/relationships" xmlns:m="http://schemas.openxmlformats.org/officeDocument/2006/math" xmlns:v="urn:schemas-microsoft-com:vml" xmlns:wp14="http://schemas.microsoft.com/office/word/2010/wordprocessingDrawing" xmlns:wp="http://schemas.openxmlformats.org/drawingml/2006/wordprocessingDrawing" xmlns:w10="urn:schemas-microsoft-com:office:word" xmlns:w="http://schemas.openxmlformats.org/wordprocessingml/2006/main" xmlns:w14="http://schemas.microsoft.com/office/word/2010/wordml" xmlns:w15="http://schemas.microsoft.com/office/word/2012/wordml" xmlns:w16cex="http://schemas.microsoft.com/office/word/2018/wordml/cex" xmlns:w16cid="http://schemas.microsoft.com/office/word/2016/wordml/cid" xmlns:w16="http://schemas.microsoft.com/office/word/2018/wordml" xmlns:w16du="http://schemas.microsoft.com/office/word/2023/wordml/word16du" xmlns:w16sdtdh="http://schemas.microsoft.com/office/word/2020/wordml/sdtdatahash" xmlns:w16se="http://schemas.microsoft.com/office/word/2015/wordml/symex" xmlns:wpg="http://schemas.microsoft.com/office/word/2010/wordprocessingGroup" xmlns:wpi="http://schemas.microsoft.com/office/word/2010/wordprocessingInk" xmlns:wne="http://schemas.microsoft.com/office/word/2006/wordml" xmlns:wps="http://schemas.microsoft.com/office/word/2010/wordprocessingShape" mc:Ignorable="w14 w15 w16se w16cid w16 w16cex w16sdtdh wp14">
   <w:p>
     <w:pPr>
       <w:pStyle w:val="Header"/>
@@ -11374,13 +12109,77 @@
         <w:tab w:val="right" w:pos="9810"/>
       </w:tabs>
     </w:pPr>
+    <w:proofErr w:type="spellStart"/>
     <w:r>
       <w:rPr>
         <w:b/>
         <w:sz w:val="20"/>
         <w:lang w:val="id-ID"/>
       </w:rPr>
-      <w:t>ddmmyy/&lt;Initial&gt;/&lt;Subject Code1[-Subject Code2]&gt;/&lt;Soal99[-99]X&gt;</w:t>
+      <w:t>ddmmyy</w:t>
+    </w:r>
+    <w:proofErr w:type="spellEnd"/>
+    <w:r>
+      <w:rPr>
+        <w:b/>
+        <w:sz w:val="20"/>
+        <w:lang w:val="id-ID"/>
+      </w:rPr>
+      <w:t>/&lt;</w:t>
+    </w:r>
+    <w:proofErr w:type="spellStart"/>
+    <w:r>
+      <w:rPr>
+        <w:b/>
+        <w:sz w:val="20"/>
+        <w:lang w:val="id-ID"/>
+      </w:rPr>
+      <w:t>Initial</w:t>
+    </w:r>
+    <w:proofErr w:type="spellEnd"/>
+    <w:r>
+      <w:rPr>
+        <w:b/>
+        <w:sz w:val="20"/>
+        <w:lang w:val="id-ID"/>
+      </w:rPr>
+      <w:t>&gt;/&lt;</w:t>
+    </w:r>
+    <w:proofErr w:type="spellStart"/>
+    <w:r>
+      <w:rPr>
+        <w:b/>
+        <w:sz w:val="20"/>
+        <w:lang w:val="id-ID"/>
+      </w:rPr>
+      <w:t>Subject</w:t>
+    </w:r>
+    <w:proofErr w:type="spellEnd"/>
+    <w:r>
+      <w:rPr>
+        <w:b/>
+        <w:sz w:val="20"/>
+        <w:lang w:val="id-ID"/>
+      </w:rPr>
+      <w:t xml:space="preserve"> Code1[-</w:t>
+    </w:r>
+    <w:proofErr w:type="spellStart"/>
+    <w:r>
+      <w:rPr>
+        <w:b/>
+        <w:sz w:val="20"/>
+        <w:lang w:val="id-ID"/>
+      </w:rPr>
+      <w:t>Subject</w:t>
+    </w:r>
+    <w:proofErr w:type="spellEnd"/>
+    <w:r>
+      <w:rPr>
+        <w:b/>
+        <w:sz w:val="20"/>
+        <w:lang w:val="id-ID"/>
+      </w:rPr>
+      <w:t xml:space="preserve"> Code2]&gt;/&lt;Soal99[-99]X&gt;</w:t>
     </w:r>
     <w:r>
       <w:rPr>
@@ -11411,7 +12210,7 @@
 </file>
 
 <file path=word/numbering.xml><?xml version="1.0" encoding="utf-8"?>
-<w:numbering xmlns:wpc="http://schemas.microsoft.com/office/word/2010/wordprocessingCanvas" xmlns:cx="http://schemas.microsoft.com/office/drawing/2014/chartex" xmlns:cx1="http://schemas.microsoft.com/office/drawing/2015/9/8/chartex" xmlns:cx2="http://schemas.microsoft.com/office/drawing/2015/10/21/chartex" xmlns:cx3="http://schemas.microsoft.com/office/drawing/2016/5/9/chartex" xmlns:cx4="http://schemas.microsoft.com/office/drawing/2016/5/10/chartex" xmlns:cx5="http://schemas.microsoft.com/office/drawing/2016/5/11/chartex" xmlns:cx6="http://schemas.microsoft.com/office/drawing/2016/5/12/chartex" xmlns:cx7="http://schemas.microsoft.com/office/drawing/2016/5/13/chartex" xmlns:cx8="http://schemas.microsoft.com/office/drawing/2016/5/14/chartex" xmlns:mc="http://schemas.openxmlformats.org/markup-compatibility/2006" xmlns:aink="http://schemas.microsoft.com/office/drawing/2016/ink" xmlns:am3d="http://schemas.microsoft.com/office/drawing/2017/model3d" xmlns:o="urn:schemas-microsoft-com:office:office" xmlns:oel="http://schemas.microsoft.com/office/2019/extlst" xmlns:r="http://schemas.openxmlformats.org/officeDocument/2006/relationships" xmlns:m="http://schemas.openxmlformats.org/officeDocument/2006/math" xmlns:v="urn:schemas-microsoft-com:vml" xmlns:wp14="http://schemas.microsoft.com/office/word/2010/wordprocessingDrawing" xmlns:wp="http://schemas.openxmlformats.org/drawingml/2006/wordprocessingDrawing" xmlns:w10="urn:schemas-microsoft-com:office:word" xmlns:w="http://schemas.openxmlformats.org/wordprocessingml/2006/main" xmlns:w14="http://schemas.microsoft.com/office/word/2010/wordml" xmlns:w15="http://schemas.microsoft.com/office/word/2012/wordml" xmlns:w16cex="http://schemas.microsoft.com/office/word/2018/wordml/cex" xmlns:w16cid="http://schemas.microsoft.com/office/word/2016/wordml/cid" xmlns:w16="http://schemas.microsoft.com/office/word/2018/wordml" xmlns:w16sdtdh="http://schemas.microsoft.com/office/word/2020/wordml/sdtdatahash" xmlns:w16se="http://schemas.microsoft.com/office/word/2015/wordml/symex" xmlns:wpg="http://schemas.microsoft.com/office/word/2010/wordprocessingGroup" xmlns:wpi="http://schemas.microsoft.com/office/word/2010/wordprocessingInk" xmlns:wne="http://schemas.microsoft.com/office/word/2006/wordml" xmlns:wps="http://schemas.microsoft.com/office/word/2010/wordprocessingShape" mc:Ignorable="w14 w15 w16se w16cid w16 w16cex w16sdtdh wp14">
+<w:numbering xmlns:wpc="http://schemas.microsoft.com/office/word/2010/wordprocessingCanvas" xmlns:cx="http://schemas.microsoft.com/office/drawing/2014/chartex" xmlns:cx1="http://schemas.microsoft.com/office/drawing/2015/9/8/chartex" xmlns:cx2="http://schemas.microsoft.com/office/drawing/2015/10/21/chartex" xmlns:cx3="http://schemas.microsoft.com/office/drawing/2016/5/9/chartex" xmlns:cx4="http://schemas.microsoft.com/office/drawing/2016/5/10/chartex" xmlns:cx5="http://schemas.microsoft.com/office/drawing/2016/5/11/chartex" xmlns:cx6="http://schemas.microsoft.com/office/drawing/2016/5/12/chartex" xmlns:cx7="http://schemas.microsoft.com/office/drawing/2016/5/13/chartex" xmlns:cx8="http://schemas.microsoft.com/office/drawing/2016/5/14/chartex" xmlns:mc="http://schemas.openxmlformats.org/markup-compatibility/2006" xmlns:aink="http://schemas.microsoft.com/office/drawing/2016/ink" xmlns:am3d="http://schemas.microsoft.com/office/drawing/2017/model3d" xmlns:o="urn:schemas-microsoft-com:office:office" xmlns:oel="http://schemas.microsoft.com/office/2019/extlst" xmlns:r="http://schemas.openxmlformats.org/officeDocument/2006/relationships" xmlns:m="http://schemas.openxmlformats.org/officeDocument/2006/math" xmlns:v="urn:schemas-microsoft-com:vml" xmlns:wp14="http://schemas.microsoft.com/office/word/2010/wordprocessingDrawing" xmlns:wp="http://schemas.openxmlformats.org/drawingml/2006/wordprocessingDrawing" xmlns:w10="urn:schemas-microsoft-com:office:word" xmlns:w="http://schemas.openxmlformats.org/wordprocessingml/2006/main" xmlns:w14="http://schemas.microsoft.com/office/word/2010/wordml" xmlns:w15="http://schemas.microsoft.com/office/word/2012/wordml" xmlns:w16cex="http://schemas.microsoft.com/office/word/2018/wordml/cex" xmlns:w16cid="http://schemas.microsoft.com/office/word/2016/wordml/cid" xmlns:w16="http://schemas.microsoft.com/office/word/2018/wordml" xmlns:w16du="http://schemas.microsoft.com/office/word/2023/wordml/word16du" xmlns:w16sdtdh="http://schemas.microsoft.com/office/word/2020/wordml/sdtdatahash" xmlns:w16se="http://schemas.microsoft.com/office/word/2015/wordml/symex" xmlns:wpg="http://schemas.microsoft.com/office/word/2010/wordprocessingGroup" xmlns:wpi="http://schemas.microsoft.com/office/word/2010/wordprocessingInk" xmlns:wne="http://schemas.microsoft.com/office/word/2006/wordml" xmlns:wps="http://schemas.microsoft.com/office/word/2010/wordprocessingShape" mc:Ignorable="w14 w15 w16se w16cid w16 w16cex w16sdtdh wp14">
   <w:abstractNum w:abstractNumId="0" w15:restartNumberingAfterBreak="0">
     <w:nsid w:val="02D71FB7"/>
     <w:multiLevelType w:val="hybridMultilevel"/>

</xml_diff>